<commit_message>
Most of first pass for classic bluetooth chapter. Minor edits to other sections.
</commit_message>
<xml_diff>
--- a/labmanual/English/WBT101-00b-Intro.docx
+++ b/labmanual/English/WBT101-00b-Intro.docx
@@ -383,170 +383,15 @@
     <w:p>
       <w:pPr>
         <w:pStyle w:val="Heading1"/>
-      </w:pPr>
-      <w:bookmarkStart w:id="1" w:name="_Toc497135888"/>
-      <w:r>
-        <w:t>Assumption</w:t>
-      </w:r>
-      <w:bookmarkEnd w:id="1"/>
-      <w:r>
-        <w:t>s</w:t>
-      </w:r>
-    </w:p>
-    <w:p>
-      <w:pPr>
-        <w:rPr>
-          <w:b/>
-          <w:bCs/>
-        </w:rPr>
-      </w:pPr>
-      <w:r>
-        <w:t xml:space="preserve">There is literally </w:t>
-      </w:r>
-      <w:r>
-        <w:rPr>
-          <w:bCs/>
-        </w:rPr>
-        <w:t xml:space="preserve">a </w:t>
-      </w:r>
-      <w:r>
-        <w:rPr>
-          <w:color w:val="FF0000"/>
-        </w:rPr>
-        <w:t>96-</w:t>
-      </w:r>
-      <w:r>
-        <w:rPr>
-          <w:color w:val="FF0000"/>
-        </w:rPr>
-        <w:t xml:space="preserve">page PowerPoint presentation </w:t>
-      </w:r>
-      <w:r>
-        <w:t xml:space="preserve">in which </w:t>
-      </w:r>
-      <w:r>
-        <w:rPr>
-          <w:bCs/>
-        </w:rPr>
-        <w:t>Cypress</w:t>
-      </w:r>
-      <w:r>
-        <w:t xml:space="preserve"> present</w:t>
-      </w:r>
-      <w:r>
-        <w:rPr>
-          <w:bCs/>
-        </w:rPr>
-        <w:t>s</w:t>
-      </w:r>
-      <w:r>
-        <w:t xml:space="preserve"> compelling data that</w:t>
-      </w:r>
-      <w:r>
-        <w:rPr>
-          <w:b/>
-          <w:bCs/>
-        </w:rPr>
-        <w:t>:</w:t>
-      </w:r>
-      <w:r>
-        <w:t xml:space="preserve"> </w:t>
-      </w:r>
-    </w:p>
-    <w:p>
-      <w:pPr>
-        <w:pStyle w:val="ListParagraph"/>
-        <w:numPr>
-          <w:ilvl w:val="0"/>
-          <w:numId w:val="47"/>
-        </w:numPr>
-        <w:rPr>
-          <w:bCs/>
-        </w:rPr>
-      </w:pPr>
-      <w:r>
-        <w:rPr>
-          <w:bCs/>
-        </w:rPr>
-        <w:t>Cypress has</w:t>
-      </w:r>
-      <w:r>
-        <w:t xml:space="preserve"> the most robust </w:t>
-      </w:r>
-      <w:r>
-        <w:t>Bluetooth</w:t>
-      </w:r>
-      <w:r>
-        <w:t xml:space="preserve"> in terms of RF, Chips, Power, Stability</w:t>
-      </w:r>
-      <w:r>
-        <w:rPr>
-          <w:bCs/>
-        </w:rPr>
-        <w:t>, and</w:t>
-      </w:r>
-      <w:r>
-        <w:t xml:space="preserve"> Partner Integration</w:t>
-      </w:r>
-      <w:r>
-        <w:rPr>
-          <w:bCs/>
-        </w:rPr>
-        <w:t>.</w:t>
-      </w:r>
-    </w:p>
-    <w:p>
-      <w:pPr>
-        <w:pStyle w:val="ListParagraph"/>
-        <w:numPr>
-          <w:ilvl w:val="0"/>
-          <w:numId w:val="47"/>
-        </w:numPr>
-        <w:rPr>
-          <w:bCs/>
-          <w:color w:val="FF0000"/>
-        </w:rPr>
-      </w:pPr>
-      <w:r>
-        <w:rPr>
-          <w:bCs/>
-          <w:color w:val="FF0000"/>
-        </w:rPr>
-        <w:t>TBD</w:t>
-      </w:r>
-    </w:p>
-    <w:p>
-      <w:pPr>
-        <w:rPr>
-          <w:b/>
-          <w:bCs/>
-        </w:rPr>
-      </w:pPr>
-      <w:r>
-        <w:t>So</w:t>
-      </w:r>
-      <w:r>
-        <w:t>…</w:t>
-      </w:r>
-      <w:r>
-        <w:t xml:space="preserve"> that is what we are going to </w:t>
-      </w:r>
-      <w:r>
-        <w:t>assume and we are not going to address any of those topics.</w:t>
-      </w:r>
-    </w:p>
-    <w:p>
-      <w:pPr>
-        <w:pStyle w:val="Heading1"/>
         <w:rPr>
           <w:rFonts w:eastAsia="Calibri"/>
         </w:rPr>
       </w:pPr>
-      <w:bookmarkStart w:id="2" w:name="_Toc497135889"/>
+      <w:bookmarkStart w:id="1" w:name="_Toc497135889"/>
       <w:r>
         <w:t>Scope</w:t>
       </w:r>
-      <w:bookmarkEnd w:id="2"/>
+      <w:bookmarkEnd w:id="1"/>
     </w:p>
     <w:p>
       <w:pPr>
@@ -619,7 +464,10 @@
         <w:t xml:space="preserve">An introduction to </w:t>
       </w:r>
       <w:r>
-        <w:t>Bluetooth Classic (Basic Rate and Extended Data Rate)</w:t>
+        <w:t xml:space="preserve">Classic </w:t>
+      </w:r>
+      <w:r>
+        <w:t>Bluetooth (Basic Rate and Extended Data Rate)</w:t>
       </w:r>
       <w:r>
         <w:t>.</w:t>
@@ -675,7 +523,6 @@
         </w:numPr>
       </w:pPr>
       <w:r>
-        <w:lastRenderedPageBreak/>
         <w:t xml:space="preserve">A detailed examination of </w:t>
       </w:r>
       <w:r>
@@ -758,11 +605,12 @@
       <w:pPr>
         <w:pStyle w:val="Heading1"/>
       </w:pPr>
-      <w:bookmarkStart w:id="3" w:name="_Toc497135890"/>
+      <w:bookmarkStart w:id="2" w:name="_Toc497135890"/>
       <w:r>
+        <w:lastRenderedPageBreak/>
         <w:t>Agenda</w:t>
       </w:r>
-      <w:bookmarkEnd w:id="3"/>
+      <w:bookmarkEnd w:id="2"/>
     </w:p>
     <w:tbl>
       <w:tblPr>
@@ -1159,8 +1007,16 @@
               <w:rPr>
                 <w:sz w:val="16"/>
               </w:rPr>
-              <w:t>01-Survey</w:t>
-            </w:r>
+              <w:t>01-</w:t>
+            </w:r>
+            <w:r>
+              <w:rPr>
+                <w:sz w:val="16"/>
+              </w:rPr>
+              <w:t>Tour</w:t>
+            </w:r>
+            <w:bookmarkStart w:id="3" w:name="_GoBack"/>
+            <w:bookmarkEnd w:id="3"/>
           </w:p>
         </w:tc>
         <w:tc>
@@ -1847,7 +1703,13 @@
               <w:rPr>
                 <w:sz w:val="16"/>
               </w:rPr>
-              <w:t>1:30 – 2:00</w:t>
+              <w:t>1:30 – 2:</w:t>
+            </w:r>
+            <w:r>
+              <w:rPr>
+                <w:sz w:val="16"/>
+              </w:rPr>
+              <w:t>15</w:t>
             </w:r>
           </w:p>
         </w:tc>
@@ -1872,7 +1734,7 @@
               <w:rPr>
                 <w:sz w:val="16"/>
               </w:rPr>
-              <w:t>30</w:t>
+              <w:t>45</w:t>
             </w:r>
           </w:p>
         </w:tc>
@@ -1891,13 +1753,19 @@
               <w:rPr>
                 <w:sz w:val="16"/>
               </w:rPr>
-              <w:t>04-</w:t>
-            </w:r>
-            <w:r>
-              <w:rPr>
-                <w:sz w:val="16"/>
-              </w:rPr>
-              <w:t>Debugging</w:t>
+              <w:t>04</w:t>
+            </w:r>
+            <w:r>
+              <w:rPr>
+                <w:sz w:val="16"/>
+              </w:rPr>
+              <w:t>-</w:t>
+            </w:r>
+            <w:r>
+              <w:rPr>
+                <w:sz w:val="16"/>
+              </w:rPr>
+              <w:t>Bluetooth Low Energy (BLE)</w:t>
             </w:r>
           </w:p>
         </w:tc>
@@ -2021,13 +1889,37 @@
               <w:rPr>
                 <w:sz w:val="16"/>
               </w:rPr>
-              <w:t>2:00</w:t>
-            </w:r>
-            <w:r>
-              <w:rPr>
-                <w:sz w:val="16"/>
-              </w:rPr>
-              <w:t xml:space="preserve"> – 3:00</w:t>
+              <w:t>2:</w:t>
+            </w:r>
+            <w:r>
+              <w:rPr>
+                <w:sz w:val="16"/>
+              </w:rPr>
+              <w:t>15</w:t>
+            </w:r>
+            <w:r>
+              <w:rPr>
+                <w:sz w:val="16"/>
+              </w:rPr>
+              <w:t xml:space="preserve"> – </w:t>
+            </w:r>
+            <w:r>
+              <w:rPr>
+                <w:sz w:val="16"/>
+              </w:rPr>
+              <w:t>4</w:t>
+            </w:r>
+            <w:r>
+              <w:rPr>
+                <w:sz w:val="16"/>
+              </w:rPr>
+              <w:t>:</w:t>
+            </w:r>
+            <w:r>
+              <w:rPr>
+                <w:sz w:val="16"/>
+              </w:rPr>
+              <w:t>15</w:t>
             </w:r>
           </w:p>
         </w:tc>
@@ -2049,7 +1941,13 @@
               <w:rPr>
                 <w:sz w:val="16"/>
               </w:rPr>
-              <w:t>1:00</w:t>
+              <w:t>2</w:t>
+            </w:r>
+            <w:r>
+              <w:rPr>
+                <w:sz w:val="16"/>
+              </w:rPr>
+              <w:t>:00</w:t>
             </w:r>
           </w:p>
         </w:tc>
@@ -2148,7 +2046,31 @@
               <w:rPr>
                 <w:sz w:val="16"/>
               </w:rPr>
-              <w:t>3:00 – 3:15</w:t>
+              <w:t>4</w:t>
+            </w:r>
+            <w:r>
+              <w:rPr>
+                <w:sz w:val="16"/>
+              </w:rPr>
+              <w:t>:</w:t>
+            </w:r>
+            <w:r>
+              <w:rPr>
+                <w:sz w:val="16"/>
+              </w:rPr>
+              <w:t>15</w:t>
+            </w:r>
+            <w:r>
+              <w:rPr>
+                <w:sz w:val="16"/>
+              </w:rPr>
+              <w:t xml:space="preserve"> – </w:t>
+            </w:r>
+            <w:r>
+              <w:rPr>
+                <w:sz w:val="16"/>
+              </w:rPr>
+              <w:t>5:00</w:t>
             </w:r>
           </w:p>
         </w:tc>
@@ -2341,19 +2263,13 @@
               <w:rPr>
                 <w:sz w:val="16"/>
               </w:rPr>
-              <w:t>05-</w:t>
-            </w:r>
-            <w:r>
-              <w:rPr>
-                <w:sz w:val="16"/>
-              </w:rPr>
-              <w:t>Bluetooth Low Energy (BLE)</w:t>
-            </w:r>
-            <w:r>
-              <w:rPr>
-                <w:sz w:val="16"/>
-              </w:rPr>
-              <w:tab/>
+              <w:t>05</w:t>
+            </w:r>
+            <w:r>
+              <w:rPr>
+                <w:sz w:val="16"/>
+              </w:rPr>
+              <w:t>-Bluetooth BR and EDR</w:t>
             </w:r>
           </w:p>
         </w:tc>
@@ -2572,7 +2488,13 @@
               <w:rPr>
                 <w:sz w:val="16"/>
               </w:rPr>
-              <w:t>10:45 – 11:30</w:t>
+              <w:t>10:45 – 11:</w:t>
+            </w:r>
+            <w:r>
+              <w:rPr>
+                <w:sz w:val="16"/>
+              </w:rPr>
+              <w:t>15</w:t>
             </w:r>
           </w:p>
         </w:tc>
@@ -2603,7 +2525,7 @@
               <w:rPr>
                 <w:sz w:val="16"/>
               </w:rPr>
-              <w:t>45</w:t>
+              <w:t>30</w:t>
             </w:r>
           </w:p>
         </w:tc>
@@ -2628,7 +2550,19 @@
               <w:rPr>
                 <w:sz w:val="16"/>
               </w:rPr>
-              <w:t>06-Bluetooth BR and EDR</w:t>
+              <w:t>06</w:t>
+            </w:r>
+            <w:r>
+              <w:rPr>
+                <w:sz w:val="16"/>
+              </w:rPr>
+              <w:t>-</w:t>
+            </w:r>
+            <w:r>
+              <w:rPr>
+                <w:sz w:val="16"/>
+              </w:rPr>
+              <w:t>Debugging</w:t>
             </w:r>
           </w:p>
         </w:tc>
@@ -2732,7 +2666,37 @@
               <w:rPr>
                 <w:sz w:val="16"/>
               </w:rPr>
-              <w:t>11:30 – 1:30</w:t>
+              <w:t>11:</w:t>
+            </w:r>
+            <w:r>
+              <w:rPr>
+                <w:sz w:val="16"/>
+              </w:rPr>
+              <w:t>15</w:t>
+            </w:r>
+            <w:r>
+              <w:rPr>
+                <w:sz w:val="16"/>
+              </w:rPr>
+              <w:t xml:space="preserve"> – 1</w:t>
+            </w:r>
+            <w:r>
+              <w:rPr>
+                <w:sz w:val="16"/>
+              </w:rPr>
+              <w:t>2</w:t>
+            </w:r>
+            <w:r>
+              <w:rPr>
+                <w:sz w:val="16"/>
+              </w:rPr>
+              <w:t>:</w:t>
+            </w:r>
+            <w:r>
+              <w:rPr>
+                <w:sz w:val="16"/>
+              </w:rPr>
+              <w:t>15</w:t>
             </w:r>
           </w:p>
         </w:tc>
@@ -2755,7 +2719,7 @@
               <w:rPr>
                 <w:sz w:val="16"/>
               </w:rPr>
-              <w:t>2</w:t>
+              <w:t>1</w:t>
             </w:r>
             <w:r>
               <w:rPr>
@@ -2875,7 +2839,37 @@
               <w:rPr>
                 <w:sz w:val="16"/>
               </w:rPr>
-              <w:t>1:30 – 1:45</w:t>
+              <w:t>1</w:t>
+            </w:r>
+            <w:r>
+              <w:rPr>
+                <w:sz w:val="16"/>
+              </w:rPr>
+              <w:t>2</w:t>
+            </w:r>
+            <w:r>
+              <w:rPr>
+                <w:sz w:val="16"/>
+              </w:rPr>
+              <w:t>:</w:t>
+            </w:r>
+            <w:r>
+              <w:rPr>
+                <w:sz w:val="16"/>
+              </w:rPr>
+              <w:t>15</w:t>
+            </w:r>
+            <w:r>
+              <w:rPr>
+                <w:sz w:val="16"/>
+              </w:rPr>
+              <w:t xml:space="preserve"> – 1:</w:t>
+            </w:r>
+            <w:r>
+              <w:rPr>
+                <w:sz w:val="16"/>
+              </w:rPr>
+              <w:t>00</w:t>
             </w:r>
           </w:p>
         </w:tc>
@@ -3021,7 +3015,25 @@
               <w:rPr>
                 <w:sz w:val="16"/>
               </w:rPr>
-              <w:t>1:45 – 4:45</w:t>
+              <w:t>1:</w:t>
+            </w:r>
+            <w:r>
+              <w:rPr>
+                <w:sz w:val="16"/>
+              </w:rPr>
+              <w:t>00</w:t>
+            </w:r>
+            <w:r>
+              <w:rPr>
+                <w:sz w:val="16"/>
+              </w:rPr>
+              <w:t xml:space="preserve"> – 4:</w:t>
+            </w:r>
+            <w:r>
+              <w:rPr>
+                <w:sz w:val="16"/>
+              </w:rPr>
+              <w:t>00</w:t>
             </w:r>
           </w:p>
         </w:tc>
@@ -3142,7 +3154,37 @@
               <w:rPr>
                 <w:sz w:val="16"/>
               </w:rPr>
-              <w:t>4:45 – 5:00</w:t>
+              <w:t>4:</w:t>
+            </w:r>
+            <w:r>
+              <w:rPr>
+                <w:sz w:val="16"/>
+              </w:rPr>
+              <w:t>00</w:t>
+            </w:r>
+            <w:r>
+              <w:rPr>
+                <w:sz w:val="16"/>
+              </w:rPr>
+              <w:t xml:space="preserve"> – </w:t>
+            </w:r>
+            <w:r>
+              <w:rPr>
+                <w:sz w:val="16"/>
+              </w:rPr>
+              <w:t>4</w:t>
+            </w:r>
+            <w:r>
+              <w:rPr>
+                <w:sz w:val="16"/>
+              </w:rPr>
+              <w:t>:</w:t>
+            </w:r>
+            <w:r>
+              <w:rPr>
+                <w:sz w:val="16"/>
+              </w:rPr>
+              <w:t>15</w:t>
             </w:r>
           </w:p>
         </w:tc>
@@ -3524,7 +3566,13 @@
         <w:rPr>
           <w:color w:val="FF0000"/>
         </w:rPr>
-        <w:t xml:space="preserve">in chapter 6 </w:t>
+        <w:t>in chapter 5</w:t>
+      </w:r>
+      <w:r>
+        <w:rPr>
+          <w:color w:val="FF0000"/>
+        </w:rPr>
+        <w:t xml:space="preserve"> </w:t>
       </w:r>
       <w:r>
         <w:rPr>
@@ -3555,15 +3603,7 @@
         <w:rPr>
           <w:color w:val="FF0000"/>
         </w:rPr>
-        <w:t>? Should we include a Librar</w:t>
-      </w:r>
-      <w:bookmarkStart w:id="4" w:name="_GoBack"/>
-      <w:bookmarkEnd w:id="4"/>
-      <w:r>
-        <w:rPr>
-          <w:color w:val="FF0000"/>
-        </w:rPr>
-        <w:t>y chapter? If so, what library functions should be covered?</w:t>
+        <w:t>? Should we include a Library chapter? If so, what library functions should be covered?</w:t>
       </w:r>
     </w:p>
     <w:p>
@@ -3678,27 +3718,14 @@
             <w:r>
               <w:t xml:space="preserve"> of </w:t>
             </w:r>
-            <w:r>
-              <w:fldChar w:fldCharType="begin"/>
-            </w:r>
-            <w:r>
-              <w:instrText xml:space="preserve"> NUMPAGES  </w:instrText>
-            </w:r>
-            <w:r>
-              <w:fldChar w:fldCharType="separate"/>
-            </w:r>
-            <w:r>
-              <w:rPr>
-                <w:noProof/>
-              </w:rPr>
-              <w:t>2</w:t>
-            </w:r>
-            <w:r>
-              <w:rPr>
-                <w:noProof/>
-              </w:rPr>
-              <w:fldChar w:fldCharType="end"/>
-            </w:r>
+            <w:fldSimple w:instr=" NUMPAGES  ">
+              <w:r>
+                <w:rPr>
+                  <w:noProof/>
+                </w:rPr>
+                <w:t>2</w:t>
+              </w:r>
+            </w:fldSimple>
           </w:p>
         </w:sdtContent>
       </w:sdt>
@@ -9857,7 +9884,7 @@
   <w:style w:type="paragraph" w:default="1" w:styleId="Normal">
     <w:name w:val="Normal"/>
     <w:qFormat/>
-    <w:rsid w:val="00025780"/>
+    <w:rsid w:val="003A3092"/>
   </w:style>
   <w:style w:type="paragraph" w:styleId="Heading1">
     <w:name w:val="heading 1"/>
@@ -9976,7 +10003,7 @@
     <w:uiPriority w:val="1"/>
     <w:semiHidden/>
     <w:unhideWhenUsed/>
-    <w:rsid w:val="00025780"/>
+    <w:rsid w:val="003A3092"/>
   </w:style>
   <w:style w:type="table" w:default="1" w:styleId="TableNormal">
     <w:name w:val="Normal Table"/>
@@ -9998,7 +10025,7 @@
     <w:uiPriority w:val="99"/>
     <w:semiHidden/>
     <w:unhideWhenUsed/>
-    <w:rsid w:val="00025780"/>
+    <w:rsid w:val="003A3092"/>
   </w:style>
   <w:style w:type="character" w:customStyle="1" w:styleId="Heading1Char">
     <w:name w:val="Heading 1 Char"/>
@@ -10869,7 +10896,7 @@
 </file>
 
 <file path=customXml/itemProps1.xml><?xml version="1.0" encoding="utf-8"?>
-<ds:datastoreItem xmlns:ds="http://schemas.openxmlformats.org/officeDocument/2006/customXml" ds:itemID="{4564F061-1327-4587-BEF8-5C1E3C7C17B8}">
+<ds:datastoreItem xmlns:ds="http://schemas.openxmlformats.org/officeDocument/2006/customXml" ds:itemID="{201C399F-FA85-4284-9667-F27DD22ACDBB}">
   <ds:schemaRefs>
     <ds:schemaRef ds:uri="http://schemas.openxmlformats.org/officeDocument/2006/bibliography"/>
   </ds:schemaRefs>

</xml_diff>

<commit_message>
Update formatting/wording and add comments to chaper 4b.
</commit_message>
<xml_diff>
--- a/labmanual/English/WBT101-00b-Intro.docx
+++ b/labmanual/English/WBT101-00b-Intro.docx
@@ -8,8 +8,6 @@
           <w:rStyle w:val="BookTitle"/>
         </w:rPr>
       </w:pPr>
-      <w:bookmarkStart w:id="0" w:name="_GoBack"/>
-      <w:bookmarkEnd w:id="0"/>
       <w:r>
         <w:rPr>
           <w:rStyle w:val="BookTitle"/>
@@ -366,11 +364,11 @@
       <w:r>
         <w:fldChar w:fldCharType="end"/>
       </w:r>
-      <w:bookmarkStart w:id="1" w:name="_Toc497135887"/>
+      <w:bookmarkStart w:id="0" w:name="_Toc497135887"/>
       <w:r>
         <w:t>Prerequisites</w:t>
       </w:r>
-      <w:bookmarkEnd w:id="1"/>
+      <w:bookmarkEnd w:id="0"/>
     </w:p>
     <w:p>
       <w:r>
@@ -389,11 +387,11 @@
           <w:rFonts w:eastAsia="Calibri"/>
         </w:rPr>
       </w:pPr>
-      <w:bookmarkStart w:id="2" w:name="_Toc497135889"/>
+      <w:bookmarkStart w:id="1" w:name="_Toc497135889"/>
       <w:r>
         <w:t>Scope</w:t>
       </w:r>
-      <w:bookmarkEnd w:id="2"/>
+      <w:bookmarkEnd w:id="1"/>
     </w:p>
     <w:p>
       <w:pPr>
@@ -618,12 +616,12 @@
       <w:pPr>
         <w:pStyle w:val="Heading1"/>
       </w:pPr>
-      <w:bookmarkStart w:id="3" w:name="_Toc497135890"/>
+      <w:bookmarkStart w:id="2" w:name="_Toc497135890"/>
       <w:r>
         <w:lastRenderedPageBreak/>
         <w:t>Agenda</w:t>
       </w:r>
-      <w:bookmarkEnd w:id="3"/>
+      <w:bookmarkEnd w:id="2"/>
     </w:p>
     <w:tbl>
       <w:tblPr>
@@ -646,7 +644,7 @@
         </w:trPr>
         <w:tc>
           <w:tcPr>
-            <w:tcW w:w="566" w:type="dxa"/>
+            <w:tcW w:w="557" w:type="dxa"/>
             <w:tcBorders>
               <w:bottom w:val="single" w:sz="18" w:space="0" w:color="auto"/>
             </w:tcBorders>
@@ -671,7 +669,7 @@
         </w:tc>
         <w:tc>
           <w:tcPr>
-            <w:tcW w:w="1212" w:type="dxa"/>
+            <w:tcW w:w="1185" w:type="dxa"/>
             <w:tcBorders>
               <w:bottom w:val="single" w:sz="18" w:space="0" w:color="auto"/>
             </w:tcBorders>
@@ -696,7 +694,7 @@
         </w:tc>
         <w:tc>
           <w:tcPr>
-            <w:tcW w:w="906" w:type="dxa"/>
+            <w:tcW w:w="888" w:type="dxa"/>
             <w:tcBorders>
               <w:bottom w:val="single" w:sz="18" w:space="0" w:color="auto"/>
             </w:tcBorders>
@@ -721,7 +719,7 @@
         </w:tc>
         <w:tc>
           <w:tcPr>
-            <w:tcW w:w="1980" w:type="dxa"/>
+            <w:tcW w:w="1932" w:type="dxa"/>
             <w:tcBorders>
               <w:bottom w:val="single" w:sz="18" w:space="0" w:color="auto"/>
             </w:tcBorders>
@@ -745,7 +743,7 @@
         </w:tc>
         <w:tc>
           <w:tcPr>
-            <w:tcW w:w="1079" w:type="dxa"/>
+            <w:tcW w:w="1056" w:type="dxa"/>
             <w:tcBorders>
               <w:bottom w:val="single" w:sz="18" w:space="0" w:color="auto"/>
             </w:tcBorders>
@@ -769,7 +767,7 @@
         </w:tc>
         <w:tc>
           <w:tcPr>
-            <w:tcW w:w="4501" w:type="dxa"/>
+            <w:tcW w:w="4385" w:type="dxa"/>
             <w:tcBorders>
               <w:bottom w:val="single" w:sz="18" w:space="0" w:color="auto"/>
             </w:tcBorders>
@@ -795,7 +793,7 @@
       <w:tr>
         <w:tc>
           <w:tcPr>
-            <w:tcW w:w="566" w:type="dxa"/>
+            <w:tcW w:w="557" w:type="dxa"/>
             <w:tcBorders>
               <w:top w:val="single" w:sz="18" w:space="0" w:color="auto"/>
             </w:tcBorders>
@@ -817,7 +815,7 @@
         </w:tc>
         <w:tc>
           <w:tcPr>
-            <w:tcW w:w="1212" w:type="dxa"/>
+            <w:tcW w:w="1185" w:type="dxa"/>
             <w:tcBorders>
               <w:top w:val="single" w:sz="18" w:space="0" w:color="auto"/>
             </w:tcBorders>
@@ -851,7 +849,7 @@
         </w:tc>
         <w:tc>
           <w:tcPr>
-            <w:tcW w:w="906" w:type="dxa"/>
+            <w:tcW w:w="888" w:type="dxa"/>
             <w:tcBorders>
               <w:top w:val="single" w:sz="18" w:space="0" w:color="auto"/>
             </w:tcBorders>
@@ -879,7 +877,7 @@
         </w:tc>
         <w:tc>
           <w:tcPr>
-            <w:tcW w:w="1980" w:type="dxa"/>
+            <w:tcW w:w="1932" w:type="dxa"/>
             <w:tcBorders>
               <w:top w:val="single" w:sz="18" w:space="0" w:color="auto"/>
             </w:tcBorders>
@@ -900,7 +898,7 @@
         </w:tc>
         <w:tc>
           <w:tcPr>
-            <w:tcW w:w="1079" w:type="dxa"/>
+            <w:tcW w:w="1056" w:type="dxa"/>
             <w:tcBorders>
               <w:top w:val="single" w:sz="18" w:space="0" w:color="auto"/>
             </w:tcBorders>
@@ -921,7 +919,7 @@
         </w:tc>
         <w:tc>
           <w:tcPr>
-            <w:tcW w:w="4501" w:type="dxa"/>
+            <w:tcW w:w="4385" w:type="dxa"/>
             <w:tcBorders>
               <w:top w:val="single" w:sz="18" w:space="0" w:color="auto"/>
             </w:tcBorders>
@@ -944,7 +942,7 @@
       <w:tr>
         <w:tc>
           <w:tcPr>
-            <w:tcW w:w="566" w:type="dxa"/>
+            <w:tcW w:w="557" w:type="dxa"/>
           </w:tcPr>
           <w:p>
             <w:pPr>
@@ -963,7 +961,7 @@
         </w:tc>
         <w:tc>
           <w:tcPr>
-            <w:tcW w:w="1212" w:type="dxa"/>
+            <w:tcW w:w="1185" w:type="dxa"/>
           </w:tcPr>
           <w:p>
             <w:pPr>
@@ -988,7 +986,7 @@
         </w:tc>
         <w:tc>
           <w:tcPr>
-            <w:tcW w:w="906" w:type="dxa"/>
+            <w:tcW w:w="888" w:type="dxa"/>
           </w:tcPr>
           <w:p>
             <w:pPr>
@@ -1007,7 +1005,7 @@
         </w:tc>
         <w:tc>
           <w:tcPr>
-            <w:tcW w:w="1980" w:type="dxa"/>
+            <w:tcW w:w="1932" w:type="dxa"/>
             <w:vMerge w:val="restart"/>
           </w:tcPr>
           <w:p>
@@ -1032,7 +1030,7 @@
         </w:tc>
         <w:tc>
           <w:tcPr>
-            <w:tcW w:w="1079" w:type="dxa"/>
+            <w:tcW w:w="1056" w:type="dxa"/>
           </w:tcPr>
           <w:p>
             <w:pPr>
@@ -1050,7 +1048,7 @@
         </w:tc>
         <w:tc>
           <w:tcPr>
-            <w:tcW w:w="4501" w:type="dxa"/>
+            <w:tcW w:w="4385" w:type="dxa"/>
             <w:vMerge w:val="restart"/>
           </w:tcPr>
           <w:p>
@@ -1095,7 +1093,7 @@
       <w:tr>
         <w:tc>
           <w:tcPr>
-            <w:tcW w:w="566" w:type="dxa"/>
+            <w:tcW w:w="557" w:type="dxa"/>
           </w:tcPr>
           <w:p>
             <w:pPr>
@@ -1114,7 +1112,7 @@
         </w:tc>
         <w:tc>
           <w:tcPr>
-            <w:tcW w:w="1212" w:type="dxa"/>
+            <w:tcW w:w="1185" w:type="dxa"/>
           </w:tcPr>
           <w:p>
             <w:pPr>
@@ -1139,7 +1137,7 @@
         </w:tc>
         <w:tc>
           <w:tcPr>
-            <w:tcW w:w="906" w:type="dxa"/>
+            <w:tcW w:w="888" w:type="dxa"/>
           </w:tcPr>
           <w:p>
             <w:pPr>
@@ -1158,7 +1156,7 @@
         </w:tc>
         <w:tc>
           <w:tcPr>
-            <w:tcW w:w="1980" w:type="dxa"/>
+            <w:tcW w:w="1932" w:type="dxa"/>
             <w:vMerge/>
           </w:tcPr>
           <w:p>
@@ -1171,7 +1169,7 @@
         </w:tc>
         <w:tc>
           <w:tcPr>
-            <w:tcW w:w="1079" w:type="dxa"/>
+            <w:tcW w:w="1056" w:type="dxa"/>
           </w:tcPr>
           <w:p>
             <w:pPr>
@@ -1189,7 +1187,7 @@
         </w:tc>
         <w:tc>
           <w:tcPr>
-            <w:tcW w:w="4501" w:type="dxa"/>
+            <w:tcW w:w="4385" w:type="dxa"/>
             <w:vMerge/>
           </w:tcPr>
           <w:p>
@@ -1204,7 +1202,7 @@
       <w:tr>
         <w:tc>
           <w:tcPr>
-            <w:tcW w:w="566" w:type="dxa"/>
+            <w:tcW w:w="557" w:type="dxa"/>
           </w:tcPr>
           <w:p>
             <w:pPr>
@@ -1223,7 +1221,7 @@
         </w:tc>
         <w:tc>
           <w:tcPr>
-            <w:tcW w:w="1212" w:type="dxa"/>
+            <w:tcW w:w="1185" w:type="dxa"/>
           </w:tcPr>
           <w:p>
             <w:pPr>
@@ -1248,7 +1246,7 @@
         </w:tc>
         <w:tc>
           <w:tcPr>
-            <w:tcW w:w="906" w:type="dxa"/>
+            <w:tcW w:w="888" w:type="dxa"/>
           </w:tcPr>
           <w:p>
             <w:pPr>
@@ -1267,7 +1265,7 @@
         </w:tc>
         <w:tc>
           <w:tcPr>
-            <w:tcW w:w="1980" w:type="dxa"/>
+            <w:tcW w:w="1932" w:type="dxa"/>
             <w:vMerge w:val="restart"/>
           </w:tcPr>
           <w:p>
@@ -1286,7 +1284,7 @@
         </w:tc>
         <w:tc>
           <w:tcPr>
-            <w:tcW w:w="1079" w:type="dxa"/>
+            <w:tcW w:w="1056" w:type="dxa"/>
           </w:tcPr>
           <w:p>
             <w:pPr>
@@ -1304,7 +1302,7 @@
         </w:tc>
         <w:tc>
           <w:tcPr>
-            <w:tcW w:w="4501" w:type="dxa"/>
+            <w:tcW w:w="4385" w:type="dxa"/>
             <w:vMerge w:val="restart"/>
           </w:tcPr>
           <w:p>
@@ -1325,7 +1323,7 @@
       <w:tr>
         <w:tc>
           <w:tcPr>
-            <w:tcW w:w="566" w:type="dxa"/>
+            <w:tcW w:w="557" w:type="dxa"/>
           </w:tcPr>
           <w:p>
             <w:pPr>
@@ -1344,7 +1342,7 @@
         </w:tc>
         <w:tc>
           <w:tcPr>
-            <w:tcW w:w="1212" w:type="dxa"/>
+            <w:tcW w:w="1185" w:type="dxa"/>
           </w:tcPr>
           <w:p>
             <w:pPr>
@@ -1375,7 +1373,7 @@
         </w:tc>
         <w:tc>
           <w:tcPr>
-            <w:tcW w:w="906" w:type="dxa"/>
+            <w:tcW w:w="888" w:type="dxa"/>
           </w:tcPr>
           <w:p>
             <w:pPr>
@@ -1406,7 +1404,7 @@
         </w:tc>
         <w:tc>
           <w:tcPr>
-            <w:tcW w:w="1980" w:type="dxa"/>
+            <w:tcW w:w="1932" w:type="dxa"/>
             <w:vMerge/>
           </w:tcPr>
           <w:p>
@@ -1419,7 +1417,7 @@
         </w:tc>
         <w:tc>
           <w:tcPr>
-            <w:tcW w:w="1079" w:type="dxa"/>
+            <w:tcW w:w="1056" w:type="dxa"/>
           </w:tcPr>
           <w:p>
             <w:pPr>
@@ -1437,7 +1435,7 @@
         </w:tc>
         <w:tc>
           <w:tcPr>
-            <w:tcW w:w="4501" w:type="dxa"/>
+            <w:tcW w:w="4385" w:type="dxa"/>
             <w:vMerge/>
           </w:tcPr>
           <w:p>
@@ -1452,7 +1450,7 @@
       <w:tr>
         <w:tc>
           <w:tcPr>
-            <w:tcW w:w="566" w:type="dxa"/>
+            <w:tcW w:w="557" w:type="dxa"/>
           </w:tcPr>
           <w:p>
             <w:pPr>
@@ -1471,7 +1469,7 @@
         </w:tc>
         <w:tc>
           <w:tcPr>
-            <w:tcW w:w="1212" w:type="dxa"/>
+            <w:tcW w:w="1185" w:type="dxa"/>
           </w:tcPr>
           <w:p>
             <w:pPr>
@@ -1496,7 +1494,7 @@
         </w:tc>
         <w:tc>
           <w:tcPr>
-            <w:tcW w:w="906" w:type="dxa"/>
+            <w:tcW w:w="888" w:type="dxa"/>
           </w:tcPr>
           <w:p>
             <w:pPr>
@@ -1515,7 +1513,7 @@
         </w:tc>
         <w:tc>
           <w:tcPr>
-            <w:tcW w:w="1980" w:type="dxa"/>
+            <w:tcW w:w="1932" w:type="dxa"/>
             <w:vMerge w:val="restart"/>
           </w:tcPr>
           <w:p>
@@ -1534,7 +1532,7 @@
         </w:tc>
         <w:tc>
           <w:tcPr>
-            <w:tcW w:w="1079" w:type="dxa"/>
+            <w:tcW w:w="1056" w:type="dxa"/>
           </w:tcPr>
           <w:p>
             <w:pPr>
@@ -1552,7 +1550,7 @@
         </w:tc>
         <w:tc>
           <w:tcPr>
-            <w:tcW w:w="4501" w:type="dxa"/>
+            <w:tcW w:w="4385" w:type="dxa"/>
             <w:vMerge w:val="restart"/>
           </w:tcPr>
           <w:p>
@@ -1587,7 +1585,7 @@
       <w:tr>
         <w:tc>
           <w:tcPr>
-            <w:tcW w:w="566" w:type="dxa"/>
+            <w:tcW w:w="557" w:type="dxa"/>
           </w:tcPr>
           <w:p>
             <w:pPr>
@@ -1606,7 +1604,7 @@
         </w:tc>
         <w:tc>
           <w:tcPr>
-            <w:tcW w:w="1212" w:type="dxa"/>
+            <w:tcW w:w="1185" w:type="dxa"/>
           </w:tcPr>
           <w:p>
             <w:pPr>
@@ -1619,7 +1617,7 @@
               <w:rPr>
                 <w:sz w:val="16"/>
               </w:rPr>
-              <w:t>12:00 – 1:3</w:t>
+              <w:t>12:00 – 1:0</w:t>
             </w:r>
             <w:r>
               <w:rPr>
@@ -1631,7 +1629,7 @@
         </w:tc>
         <w:tc>
           <w:tcPr>
-            <w:tcW w:w="906" w:type="dxa"/>
+            <w:tcW w:w="888" w:type="dxa"/>
           </w:tcPr>
           <w:p>
             <w:pPr>
@@ -1644,13 +1642,19 @@
               <w:rPr>
                 <w:sz w:val="16"/>
               </w:rPr>
-              <w:t>1:30</w:t>
-            </w:r>
-          </w:p>
-        </w:tc>
-        <w:tc>
-          <w:tcPr>
-            <w:tcW w:w="1980" w:type="dxa"/>
+              <w:t>1:0</w:t>
+            </w:r>
+            <w:r>
+              <w:rPr>
+                <w:sz w:val="16"/>
+              </w:rPr>
+              <w:t>0</w:t>
+            </w:r>
+          </w:p>
+        </w:tc>
+        <w:tc>
+          <w:tcPr>
+            <w:tcW w:w="1932" w:type="dxa"/>
             <w:vMerge/>
           </w:tcPr>
           <w:p>
@@ -1663,7 +1667,7 @@
         </w:tc>
         <w:tc>
           <w:tcPr>
-            <w:tcW w:w="1079" w:type="dxa"/>
+            <w:tcW w:w="1056" w:type="dxa"/>
           </w:tcPr>
           <w:p>
             <w:pPr>
@@ -1681,7 +1685,7 @@
         </w:tc>
         <w:tc>
           <w:tcPr>
-            <w:tcW w:w="4501" w:type="dxa"/>
+            <w:tcW w:w="4385" w:type="dxa"/>
             <w:vMerge/>
           </w:tcPr>
           <w:p>
@@ -1696,7 +1700,7 @@
       <w:tr>
         <w:tc>
           <w:tcPr>
-            <w:tcW w:w="566" w:type="dxa"/>
+            <w:tcW w:w="557" w:type="dxa"/>
           </w:tcPr>
           <w:p>
             <w:pPr>
@@ -1715,7 +1719,7 @@
         </w:tc>
         <w:tc>
           <w:tcPr>
-            <w:tcW w:w="1212" w:type="dxa"/>
+            <w:tcW w:w="1185" w:type="dxa"/>
           </w:tcPr>
           <w:p>
             <w:pPr>
@@ -1728,19 +1732,43 @@
               <w:rPr>
                 <w:sz w:val="16"/>
               </w:rPr>
-              <w:t>1:30 – 2:</w:t>
-            </w:r>
-            <w:r>
-              <w:rPr>
-                <w:sz w:val="16"/>
-              </w:rPr>
-              <w:t>15</w:t>
-            </w:r>
-          </w:p>
-        </w:tc>
-        <w:tc>
-          <w:tcPr>
-            <w:tcW w:w="906" w:type="dxa"/>
+              <w:t>1:</w:t>
+            </w:r>
+            <w:r>
+              <w:rPr>
+                <w:sz w:val="16"/>
+              </w:rPr>
+              <w:t>0</w:t>
+            </w:r>
+            <w:r>
+              <w:rPr>
+                <w:sz w:val="16"/>
+              </w:rPr>
+              <w:t xml:space="preserve">0 – </w:t>
+            </w:r>
+            <w:r>
+              <w:rPr>
+                <w:sz w:val="16"/>
+              </w:rPr>
+              <w:t>1</w:t>
+            </w:r>
+            <w:r>
+              <w:rPr>
+                <w:sz w:val="16"/>
+              </w:rPr>
+              <w:t>:</w:t>
+            </w:r>
+            <w:r>
+              <w:rPr>
+                <w:sz w:val="16"/>
+              </w:rPr>
+              <w:t>30</w:t>
+            </w:r>
+          </w:p>
+        </w:tc>
+        <w:tc>
+          <w:tcPr>
+            <w:tcW w:w="888" w:type="dxa"/>
           </w:tcPr>
           <w:p>
             <w:pPr>
@@ -1759,13 +1787,13 @@
               <w:rPr>
                 <w:sz w:val="16"/>
               </w:rPr>
-              <w:t>45</w:t>
-            </w:r>
-          </w:p>
-        </w:tc>
-        <w:tc>
-          <w:tcPr>
-            <w:tcW w:w="1980" w:type="dxa"/>
+              <w:t>30</w:t>
+            </w:r>
+          </w:p>
+        </w:tc>
+        <w:tc>
+          <w:tcPr>
+            <w:tcW w:w="1932" w:type="dxa"/>
             <w:vMerge w:val="restart"/>
           </w:tcPr>
           <w:p>
@@ -1784,6 +1812,12 @@
               <w:rPr>
                 <w:sz w:val="16"/>
               </w:rPr>
+              <w:t>a</w:t>
+            </w:r>
+            <w:r>
+              <w:rPr>
+                <w:sz w:val="16"/>
+              </w:rPr>
               <w:t>-</w:t>
             </w:r>
             <w:r>
@@ -1792,11 +1826,17 @@
               </w:rPr>
               <w:t>Bluetooth Low Energy (BLE)</w:t>
             </w:r>
-          </w:p>
-        </w:tc>
-        <w:tc>
-          <w:tcPr>
-            <w:tcW w:w="1079" w:type="dxa"/>
+            <w:r>
+              <w:rPr>
+                <w:sz w:val="16"/>
+              </w:rPr>
+              <w:t xml:space="preserve"> Essentials</w:t>
+            </w:r>
+          </w:p>
+        </w:tc>
+        <w:tc>
+          <w:tcPr>
+            <w:tcW w:w="1056" w:type="dxa"/>
           </w:tcPr>
           <w:p>
             <w:pPr>
@@ -1814,7 +1854,7 @@
         </w:tc>
         <w:tc>
           <w:tcPr>
-            <w:tcW w:w="4501" w:type="dxa"/>
+            <w:tcW w:w="4385" w:type="dxa"/>
             <w:vMerge w:val="restart"/>
           </w:tcPr>
           <w:p>
@@ -1827,21 +1867,13 @@
               <w:rPr>
                 <w:sz w:val="16"/>
               </w:rPr>
-              <w:t xml:space="preserve"> How to connect to and interact with Bluetooth BR and EDR clients. </w:t>
-            </w:r>
-            <w:r>
-              <w:rPr>
-                <w:color w:val="FF0000"/>
-                <w:sz w:val="16"/>
-              </w:rPr>
-              <w:t>Combo BLE/BR/EDR project are also introduced</w:t>
-            </w:r>
-            <w:r>
-              <w:rPr>
-                <w:color w:val="FF0000"/>
-                <w:sz w:val="16"/>
-              </w:rPr>
-              <w:t>?</w:t>
+              <w:t>How to connect to and interact wit</w:t>
+            </w:r>
+            <w:r>
+              <w:rPr>
+                <w:sz w:val="16"/>
+              </w:rPr>
+              <w:t>h Bluetooth BR and EDR clients.</w:t>
             </w:r>
           </w:p>
         </w:tc>
@@ -1849,7 +1881,7 @@
       <w:tr>
         <w:tc>
           <w:tcPr>
-            <w:tcW w:w="566" w:type="dxa"/>
+            <w:tcW w:w="557" w:type="dxa"/>
             <w:tcBorders>
               <w:bottom w:val="single" w:sz="4" w:space="0" w:color="auto"/>
             </w:tcBorders>
@@ -1871,7 +1903,7 @@
         </w:tc>
         <w:tc>
           <w:tcPr>
-            <w:tcW w:w="1212" w:type="dxa"/>
+            <w:tcW w:w="1185" w:type="dxa"/>
             <w:tcBorders>
               <w:bottom w:val="single" w:sz="4" w:space="0" w:color="auto"/>
             </w:tcBorders>
@@ -1887,13 +1919,19 @@
               <w:rPr>
                 <w:sz w:val="16"/>
               </w:rPr>
-              <w:t>2:</w:t>
-            </w:r>
-            <w:r>
-              <w:rPr>
-                <w:sz w:val="16"/>
-              </w:rPr>
-              <w:t>15</w:t>
+              <w:t>1</w:t>
+            </w:r>
+            <w:r>
+              <w:rPr>
+                <w:sz w:val="16"/>
+              </w:rPr>
+              <w:t>:</w:t>
+            </w:r>
+            <w:r>
+              <w:rPr>
+                <w:sz w:val="16"/>
+              </w:rPr>
+              <w:t>30</w:t>
             </w:r>
             <w:r>
               <w:rPr>
@@ -1905,7 +1943,7 @@
               <w:rPr>
                 <w:sz w:val="16"/>
               </w:rPr>
-              <w:t>4</w:t>
+              <w:t>3</w:t>
             </w:r>
             <w:r>
               <w:rPr>
@@ -1917,13 +1955,13 @@
               <w:rPr>
                 <w:sz w:val="16"/>
               </w:rPr>
-              <w:t>15</w:t>
-            </w:r>
-          </w:p>
-        </w:tc>
-        <w:tc>
-          <w:tcPr>
-            <w:tcW w:w="906" w:type="dxa"/>
+              <w:t>00</w:t>
+            </w:r>
+          </w:p>
+        </w:tc>
+        <w:tc>
+          <w:tcPr>
+            <w:tcW w:w="888" w:type="dxa"/>
             <w:tcBorders>
               <w:bottom w:val="single" w:sz="4" w:space="0" w:color="auto"/>
             </w:tcBorders>
@@ -1939,19 +1977,19 @@
               <w:rPr>
                 <w:sz w:val="16"/>
               </w:rPr>
-              <w:t>2</w:t>
-            </w:r>
-            <w:r>
-              <w:rPr>
-                <w:sz w:val="16"/>
-              </w:rPr>
-              <w:t>:00</w:t>
-            </w:r>
-          </w:p>
-        </w:tc>
-        <w:tc>
-          <w:tcPr>
-            <w:tcW w:w="1980" w:type="dxa"/>
+              <w:t>1:3</w:t>
+            </w:r>
+            <w:r>
+              <w:rPr>
+                <w:sz w:val="16"/>
+              </w:rPr>
+              <w:t>0</w:t>
+            </w:r>
+          </w:p>
+        </w:tc>
+        <w:tc>
+          <w:tcPr>
+            <w:tcW w:w="1932" w:type="dxa"/>
             <w:vMerge/>
             <w:tcBorders>
               <w:bottom w:val="single" w:sz="4" w:space="0" w:color="auto"/>
@@ -1967,7 +2005,7 @@
         </w:tc>
         <w:tc>
           <w:tcPr>
-            <w:tcW w:w="1079" w:type="dxa"/>
+            <w:tcW w:w="1056" w:type="dxa"/>
             <w:tcBorders>
               <w:bottom w:val="single" w:sz="4" w:space="0" w:color="auto"/>
             </w:tcBorders>
@@ -1988,7 +2026,7 @@
         </w:tc>
         <w:tc>
           <w:tcPr>
-            <w:tcW w:w="4501" w:type="dxa"/>
+            <w:tcW w:w="4385" w:type="dxa"/>
             <w:vMerge/>
             <w:tcBorders>
               <w:bottom w:val="single" w:sz="4" w:space="0" w:color="auto"/>
@@ -2006,7 +2044,398 @@
       <w:tr>
         <w:tc>
           <w:tcPr>
-            <w:tcW w:w="566" w:type="dxa"/>
+            <w:tcW w:w="557" w:type="dxa"/>
+            <w:tcBorders>
+              <w:bottom w:val="single" w:sz="4" w:space="0" w:color="auto"/>
+            </w:tcBorders>
+          </w:tcPr>
+          <w:p>
+            <w:pPr>
+              <w:jc w:val="center"/>
+              <w:rPr>
+                <w:sz w:val="16"/>
+              </w:rPr>
+            </w:pPr>
+            <w:r>
+              <w:rPr>
+                <w:sz w:val="16"/>
+              </w:rPr>
+              <w:t>1</w:t>
+            </w:r>
+          </w:p>
+        </w:tc>
+        <w:tc>
+          <w:tcPr>
+            <w:tcW w:w="1185" w:type="dxa"/>
+            <w:tcBorders>
+              <w:bottom w:val="single" w:sz="4" w:space="0" w:color="auto"/>
+            </w:tcBorders>
+          </w:tcPr>
+          <w:p>
+            <w:pPr>
+              <w:jc w:val="center"/>
+              <w:rPr>
+                <w:sz w:val="16"/>
+              </w:rPr>
+            </w:pPr>
+            <w:r>
+              <w:rPr>
+                <w:sz w:val="16"/>
+              </w:rPr>
+              <w:t>3:00 – 3:30</w:t>
+            </w:r>
+          </w:p>
+        </w:tc>
+        <w:tc>
+          <w:tcPr>
+            <w:tcW w:w="888" w:type="dxa"/>
+            <w:tcBorders>
+              <w:bottom w:val="single" w:sz="4" w:space="0" w:color="auto"/>
+            </w:tcBorders>
+          </w:tcPr>
+          <w:p>
+            <w:pPr>
+              <w:jc w:val="center"/>
+              <w:rPr>
+                <w:sz w:val="16"/>
+              </w:rPr>
+            </w:pPr>
+            <w:r>
+              <w:rPr>
+                <w:sz w:val="16"/>
+              </w:rPr>
+              <w:t>0:30</w:t>
+            </w:r>
+          </w:p>
+        </w:tc>
+        <w:tc>
+          <w:tcPr>
+            <w:tcW w:w="1932" w:type="dxa"/>
+            <w:vMerge w:val="restart"/>
+          </w:tcPr>
+          <w:p>
+            <w:pPr>
+              <w:rPr>
+                <w:sz w:val="16"/>
+              </w:rPr>
+            </w:pPr>
+            <w:r>
+              <w:rPr>
+                <w:sz w:val="16"/>
+              </w:rPr>
+              <w:t>04b-Bluetooth Low Energy Advanced</w:t>
+            </w:r>
+          </w:p>
+        </w:tc>
+        <w:tc>
+          <w:tcPr>
+            <w:tcW w:w="1056" w:type="dxa"/>
+            <w:tcBorders>
+              <w:bottom w:val="single" w:sz="4" w:space="0" w:color="auto"/>
+            </w:tcBorders>
+          </w:tcPr>
+          <w:p>
+            <w:pPr>
+              <w:rPr>
+                <w:sz w:val="16"/>
+              </w:rPr>
+            </w:pPr>
+            <w:r>
+              <w:rPr>
+                <w:sz w:val="16"/>
+              </w:rPr>
+              <w:t>Lecture</w:t>
+            </w:r>
+          </w:p>
+        </w:tc>
+        <w:tc>
+          <w:tcPr>
+            <w:tcW w:w="4385" w:type="dxa"/>
+            <w:vMerge w:val="restart"/>
+          </w:tcPr>
+          <w:p>
+            <w:pPr>
+              <w:rPr>
+                <w:sz w:val="16"/>
+              </w:rPr>
+            </w:pPr>
+            <w:r>
+              <w:rPr>
+                <w:sz w:val="16"/>
+              </w:rPr>
+              <w:t>Notification, Indication, Pairing, Bonding, and Security.</w:t>
+            </w:r>
+          </w:p>
+        </w:tc>
+      </w:tr>
+      <w:tr>
+        <w:tc>
+          <w:tcPr>
+            <w:tcW w:w="557" w:type="dxa"/>
+            <w:tcBorders>
+              <w:bottom w:val="single" w:sz="4" w:space="0" w:color="auto"/>
+            </w:tcBorders>
+          </w:tcPr>
+          <w:p>
+            <w:pPr>
+              <w:jc w:val="center"/>
+              <w:rPr>
+                <w:sz w:val="16"/>
+              </w:rPr>
+            </w:pPr>
+            <w:r>
+              <w:rPr>
+                <w:sz w:val="16"/>
+              </w:rPr>
+              <w:t>1</w:t>
+            </w:r>
+          </w:p>
+        </w:tc>
+        <w:tc>
+          <w:tcPr>
+            <w:tcW w:w="1185" w:type="dxa"/>
+            <w:tcBorders>
+              <w:bottom w:val="single" w:sz="4" w:space="0" w:color="auto"/>
+            </w:tcBorders>
+          </w:tcPr>
+          <w:p>
+            <w:pPr>
+              <w:jc w:val="center"/>
+              <w:rPr>
+                <w:sz w:val="16"/>
+              </w:rPr>
+            </w:pPr>
+            <w:r>
+              <w:rPr>
+                <w:sz w:val="16"/>
+              </w:rPr>
+              <w:t>3:30 – 4:30</w:t>
+            </w:r>
+          </w:p>
+        </w:tc>
+        <w:tc>
+          <w:tcPr>
+            <w:tcW w:w="888" w:type="dxa"/>
+            <w:tcBorders>
+              <w:bottom w:val="single" w:sz="4" w:space="0" w:color="auto"/>
+            </w:tcBorders>
+          </w:tcPr>
+          <w:p>
+            <w:pPr>
+              <w:jc w:val="center"/>
+              <w:rPr>
+                <w:sz w:val="16"/>
+              </w:rPr>
+            </w:pPr>
+            <w:r>
+              <w:rPr>
+                <w:sz w:val="16"/>
+              </w:rPr>
+              <w:t>1:30</w:t>
+            </w:r>
+          </w:p>
+        </w:tc>
+        <w:tc>
+          <w:tcPr>
+            <w:tcW w:w="1932" w:type="dxa"/>
+            <w:vMerge/>
+            <w:tcBorders>
+              <w:bottom w:val="single" w:sz="4" w:space="0" w:color="auto"/>
+            </w:tcBorders>
+          </w:tcPr>
+          <w:p>
+            <w:pPr>
+              <w:rPr>
+                <w:sz w:val="16"/>
+              </w:rPr>
+            </w:pPr>
+          </w:p>
+        </w:tc>
+        <w:tc>
+          <w:tcPr>
+            <w:tcW w:w="1056" w:type="dxa"/>
+            <w:tcBorders>
+              <w:bottom w:val="single" w:sz="4" w:space="0" w:color="auto"/>
+            </w:tcBorders>
+          </w:tcPr>
+          <w:p>
+            <w:pPr>
+              <w:rPr>
+                <w:sz w:val="16"/>
+              </w:rPr>
+            </w:pPr>
+            <w:r>
+              <w:rPr>
+                <w:sz w:val="16"/>
+              </w:rPr>
+              <w:t>Lab</w:t>
+            </w:r>
+          </w:p>
+        </w:tc>
+        <w:tc>
+          <w:tcPr>
+            <w:tcW w:w="4385" w:type="dxa"/>
+            <w:vMerge/>
+            <w:tcBorders>
+              <w:bottom w:val="single" w:sz="4" w:space="0" w:color="auto"/>
+            </w:tcBorders>
+          </w:tcPr>
+          <w:p>
+            <w:pPr>
+              <w:rPr>
+                <w:sz w:val="16"/>
+              </w:rPr>
+            </w:pPr>
+          </w:p>
+        </w:tc>
+      </w:tr>
+      <w:tr>
+        <w:tc>
+          <w:tcPr>
+            <w:tcW w:w="557" w:type="dxa"/>
+            <w:tcBorders>
+              <w:bottom w:val="single" w:sz="4" w:space="0" w:color="auto"/>
+            </w:tcBorders>
+          </w:tcPr>
+          <w:p>
+            <w:pPr>
+              <w:jc w:val="center"/>
+              <w:rPr>
+                <w:sz w:val="16"/>
+              </w:rPr>
+            </w:pPr>
+            <w:r>
+              <w:rPr>
+                <w:sz w:val="16"/>
+              </w:rPr>
+              <w:t>1</w:t>
+            </w:r>
+          </w:p>
+        </w:tc>
+        <w:tc>
+          <w:tcPr>
+            <w:tcW w:w="1185" w:type="dxa"/>
+            <w:tcBorders>
+              <w:bottom w:val="single" w:sz="4" w:space="0" w:color="auto"/>
+            </w:tcBorders>
+          </w:tcPr>
+          <w:p>
+            <w:pPr>
+              <w:jc w:val="center"/>
+              <w:rPr>
+                <w:sz w:val="16"/>
+              </w:rPr>
+            </w:pPr>
+            <w:r>
+              <w:rPr>
+                <w:sz w:val="16"/>
+              </w:rPr>
+              <w:t>4:30 – 4:45</w:t>
+            </w:r>
+          </w:p>
+        </w:tc>
+        <w:tc>
+          <w:tcPr>
+            <w:tcW w:w="888" w:type="dxa"/>
+            <w:tcBorders>
+              <w:bottom w:val="single" w:sz="4" w:space="0" w:color="auto"/>
+            </w:tcBorders>
+          </w:tcPr>
+          <w:p>
+            <w:pPr>
+              <w:jc w:val="center"/>
+              <w:rPr>
+                <w:sz w:val="16"/>
+              </w:rPr>
+            </w:pPr>
+            <w:r>
+              <w:rPr>
+                <w:sz w:val="16"/>
+              </w:rPr>
+              <w:t>0:15</w:t>
+            </w:r>
+          </w:p>
+        </w:tc>
+        <w:tc>
+          <w:tcPr>
+            <w:tcW w:w="1932" w:type="dxa"/>
+            <w:tcBorders>
+              <w:bottom w:val="single" w:sz="4" w:space="0" w:color="auto"/>
+            </w:tcBorders>
+          </w:tcPr>
+          <w:p>
+            <w:pPr>
+              <w:rPr>
+                <w:sz w:val="16"/>
+              </w:rPr>
+            </w:pPr>
+            <w:r>
+              <w:rPr>
+                <w:sz w:val="16"/>
+              </w:rPr>
+              <w:t>04c-Bluetooth Low Energy Protocol</w:t>
+            </w:r>
+          </w:p>
+        </w:tc>
+        <w:tc>
+          <w:tcPr>
+            <w:tcW w:w="1056" w:type="dxa"/>
+            <w:tcBorders>
+              <w:bottom w:val="single" w:sz="4" w:space="0" w:color="auto"/>
+            </w:tcBorders>
+          </w:tcPr>
+          <w:p>
+            <w:pPr>
+              <w:rPr>
+                <w:sz w:val="16"/>
+              </w:rPr>
+            </w:pPr>
+            <w:r>
+              <w:rPr>
+                <w:sz w:val="16"/>
+              </w:rPr>
+              <w:t>Lecture</w:t>
+            </w:r>
+          </w:p>
+        </w:tc>
+        <w:tc>
+          <w:tcPr>
+            <w:tcW w:w="4385" w:type="dxa"/>
+            <w:tcBorders>
+              <w:bottom w:val="single" w:sz="4" w:space="0" w:color="auto"/>
+            </w:tcBorders>
+          </w:tcPr>
+          <w:p>
+            <w:pPr>
+              <w:rPr>
+                <w:sz w:val="16"/>
+              </w:rPr>
+            </w:pPr>
+            <w:r>
+              <w:rPr>
+                <w:sz w:val="16"/>
+              </w:rPr>
+              <w:t>Low</w:t>
+            </w:r>
+            <w:r>
+              <w:rPr>
+                <w:sz w:val="16"/>
+              </w:rPr>
+              <w:t>er</w:t>
+            </w:r>
+            <w:r>
+              <w:rPr>
+                <w:sz w:val="16"/>
+              </w:rPr>
+              <w:t xml:space="preserve"> level details on the protocol.</w:t>
+            </w:r>
+          </w:p>
+        </w:tc>
+      </w:tr>
+      <w:tr>
+        <w:tc>
+          <w:tcPr>
+            <w:tcW w:w="557" w:type="dxa"/>
             <w:tcBorders>
               <w:bottom w:val="single" w:sz="24" w:space="0" w:color="auto"/>
             </w:tcBorders>
@@ -2028,7 +2457,7 @@
         </w:tc>
         <w:tc>
           <w:tcPr>
-            <w:tcW w:w="1212" w:type="dxa"/>
+            <w:tcW w:w="1185" w:type="dxa"/>
             <w:tcBorders>
               <w:bottom w:val="single" w:sz="24" w:space="0" w:color="auto"/>
             </w:tcBorders>
@@ -2056,7 +2485,7 @@
               <w:rPr>
                 <w:sz w:val="16"/>
               </w:rPr>
-              <w:t>15</w:t>
+              <w:t>45</w:t>
             </w:r>
             <w:r>
               <w:rPr>
@@ -2074,7 +2503,7 @@
         </w:tc>
         <w:tc>
           <w:tcPr>
-            <w:tcW w:w="906" w:type="dxa"/>
+            <w:tcW w:w="888" w:type="dxa"/>
             <w:tcBorders>
               <w:bottom w:val="single" w:sz="24" w:space="0" w:color="auto"/>
             </w:tcBorders>
@@ -2096,7 +2525,7 @@
         </w:tc>
         <w:tc>
           <w:tcPr>
-            <w:tcW w:w="1980" w:type="dxa"/>
+            <w:tcW w:w="1932" w:type="dxa"/>
             <w:tcBorders>
               <w:bottom w:val="single" w:sz="24" w:space="0" w:color="auto"/>
             </w:tcBorders>
@@ -2120,7 +2549,7 @@
         </w:tc>
         <w:tc>
           <w:tcPr>
-            <w:tcW w:w="1079" w:type="dxa"/>
+            <w:tcW w:w="1056" w:type="dxa"/>
             <w:tcBorders>
               <w:bottom w:val="single" w:sz="24" w:space="0" w:color="auto"/>
             </w:tcBorders>
@@ -2141,7 +2570,7 @@
         </w:tc>
         <w:tc>
           <w:tcPr>
-            <w:tcW w:w="4501" w:type="dxa"/>
+            <w:tcW w:w="4385" w:type="dxa"/>
             <w:tcBorders>
               <w:bottom w:val="single" w:sz="24" w:space="0" w:color="auto"/>
             </w:tcBorders>
@@ -2164,7 +2593,7 @@
       <w:tr>
         <w:tc>
           <w:tcPr>
-            <w:tcW w:w="566" w:type="dxa"/>
+            <w:tcW w:w="557" w:type="dxa"/>
             <w:tcBorders>
               <w:top w:val="single" w:sz="24" w:space="0" w:color="auto"/>
             </w:tcBorders>
@@ -2186,7 +2615,7 @@
         </w:tc>
         <w:tc>
           <w:tcPr>
-            <w:tcW w:w="1212" w:type="dxa"/>
+            <w:tcW w:w="1185" w:type="dxa"/>
             <w:tcBorders>
               <w:top w:val="single" w:sz="24" w:space="0" w:color="auto"/>
             </w:tcBorders>
@@ -2208,13 +2637,19 @@
               <w:rPr>
                 <w:sz w:val="16"/>
               </w:rPr>
-              <w:t>:45</w:t>
-            </w:r>
-          </w:p>
-        </w:tc>
-        <w:tc>
-          <w:tcPr>
-            <w:tcW w:w="906" w:type="dxa"/>
+              <w:t>:</w:t>
+            </w:r>
+            <w:r>
+              <w:rPr>
+                <w:sz w:val="16"/>
+              </w:rPr>
+              <w:t>30</w:t>
+            </w:r>
+          </w:p>
+        </w:tc>
+        <w:tc>
+          <w:tcPr>
+            <w:tcW w:w="888" w:type="dxa"/>
             <w:tcBorders>
               <w:top w:val="single" w:sz="24" w:space="0" w:color="auto"/>
             </w:tcBorders>
@@ -2236,13 +2671,13 @@
               <w:rPr>
                 <w:sz w:val="16"/>
               </w:rPr>
-              <w:t>45</w:t>
-            </w:r>
-          </w:p>
-        </w:tc>
-        <w:tc>
-          <w:tcPr>
-            <w:tcW w:w="1980" w:type="dxa"/>
+              <w:t>30</w:t>
+            </w:r>
+          </w:p>
+        </w:tc>
+        <w:tc>
+          <w:tcPr>
+            <w:tcW w:w="1932" w:type="dxa"/>
             <w:vMerge w:val="restart"/>
             <w:tcBorders>
               <w:top w:val="single" w:sz="24" w:space="0" w:color="auto"/>
@@ -2273,7 +2708,7 @@
         </w:tc>
         <w:tc>
           <w:tcPr>
-            <w:tcW w:w="1079" w:type="dxa"/>
+            <w:tcW w:w="1056" w:type="dxa"/>
             <w:tcBorders>
               <w:top w:val="single" w:sz="24" w:space="0" w:color="auto"/>
             </w:tcBorders>
@@ -2294,7 +2729,7 @@
         </w:tc>
         <w:tc>
           <w:tcPr>
-            <w:tcW w:w="4501" w:type="dxa"/>
+            <w:tcW w:w="4385" w:type="dxa"/>
             <w:vMerge w:val="restart"/>
             <w:tcBorders>
               <w:top w:val="single" w:sz="24" w:space="0" w:color="auto"/>
@@ -2330,7 +2765,7 @@
       <w:tr>
         <w:tc>
           <w:tcPr>
-            <w:tcW w:w="566" w:type="dxa"/>
+            <w:tcW w:w="557" w:type="dxa"/>
           </w:tcPr>
           <w:p>
             <w:pPr>
@@ -2349,7 +2784,7 @@
         </w:tc>
         <w:tc>
           <w:tcPr>
-            <w:tcW w:w="1212" w:type="dxa"/>
+            <w:tcW w:w="1185" w:type="dxa"/>
           </w:tcPr>
           <w:p>
             <w:pPr>
@@ -2362,19 +2797,37 @@
               <w:rPr>
                 <w:sz w:val="16"/>
               </w:rPr>
-              <w:t>8:45 – 10</w:t>
-            </w:r>
-            <w:r>
-              <w:rPr>
-                <w:sz w:val="16"/>
-              </w:rPr>
-              <w:t>:45</w:t>
-            </w:r>
-          </w:p>
-        </w:tc>
-        <w:tc>
-          <w:tcPr>
-            <w:tcW w:w="906" w:type="dxa"/>
+              <w:t>8:</w:t>
+            </w:r>
+            <w:r>
+              <w:rPr>
+                <w:sz w:val="16"/>
+              </w:rPr>
+              <w:t>30</w:t>
+            </w:r>
+            <w:r>
+              <w:rPr>
+                <w:sz w:val="16"/>
+              </w:rPr>
+              <w:t xml:space="preserve"> – 10</w:t>
+            </w:r>
+            <w:r>
+              <w:rPr>
+                <w:sz w:val="16"/>
+              </w:rPr>
+              <w:t>:</w:t>
+            </w:r>
+            <w:r>
+              <w:rPr>
+                <w:sz w:val="16"/>
+              </w:rPr>
+              <w:t>30</w:t>
+            </w:r>
+          </w:p>
+        </w:tc>
+        <w:tc>
+          <w:tcPr>
+            <w:tcW w:w="888" w:type="dxa"/>
           </w:tcPr>
           <w:p>
             <w:pPr>
@@ -2399,7 +2852,7 @@
         </w:tc>
         <w:tc>
           <w:tcPr>
-            <w:tcW w:w="1980" w:type="dxa"/>
+            <w:tcW w:w="1932" w:type="dxa"/>
             <w:vMerge/>
           </w:tcPr>
           <w:p>
@@ -2415,7 +2868,7 @@
         </w:tc>
         <w:tc>
           <w:tcPr>
-            <w:tcW w:w="1079" w:type="dxa"/>
+            <w:tcW w:w="1056" w:type="dxa"/>
           </w:tcPr>
           <w:p>
             <w:pPr>
@@ -2433,7 +2886,7 @@
         </w:tc>
         <w:tc>
           <w:tcPr>
-            <w:tcW w:w="4501" w:type="dxa"/>
+            <w:tcW w:w="4385" w:type="dxa"/>
             <w:vMerge/>
           </w:tcPr>
           <w:p>
@@ -2448,7 +2901,7 @@
       <w:tr>
         <w:tc>
           <w:tcPr>
-            <w:tcW w:w="566" w:type="dxa"/>
+            <w:tcW w:w="557" w:type="dxa"/>
             <w:tcBorders>
               <w:top w:val="single" w:sz="4" w:space="0" w:color="auto"/>
               <w:left w:val="single" w:sz="4" w:space="0" w:color="auto"/>
@@ -2473,7 +2926,7 @@
         </w:tc>
         <w:tc>
           <w:tcPr>
-            <w:tcW w:w="1212" w:type="dxa"/>
+            <w:tcW w:w="1185" w:type="dxa"/>
             <w:tcBorders>
               <w:top w:val="single" w:sz="4" w:space="0" w:color="auto"/>
               <w:left w:val="single" w:sz="4" w:space="0" w:color="auto"/>
@@ -2492,19 +2945,31 @@
               <w:rPr>
                 <w:sz w:val="16"/>
               </w:rPr>
-              <w:t>10:45 – 11:</w:t>
-            </w:r>
-            <w:r>
-              <w:rPr>
-                <w:sz w:val="16"/>
-              </w:rPr>
-              <w:t>15</w:t>
-            </w:r>
-          </w:p>
-        </w:tc>
-        <w:tc>
-          <w:tcPr>
-            <w:tcW w:w="906" w:type="dxa"/>
+              <w:t>10:</w:t>
+            </w:r>
+            <w:r>
+              <w:rPr>
+                <w:sz w:val="16"/>
+              </w:rPr>
+              <w:t>30</w:t>
+            </w:r>
+            <w:r>
+              <w:rPr>
+                <w:sz w:val="16"/>
+              </w:rPr>
+              <w:t xml:space="preserve"> – 11:</w:t>
+            </w:r>
+            <w:r>
+              <w:rPr>
+                <w:sz w:val="16"/>
+              </w:rPr>
+              <w:t>00</w:t>
+            </w:r>
+          </w:p>
+        </w:tc>
+        <w:tc>
+          <w:tcPr>
+            <w:tcW w:w="888" w:type="dxa"/>
             <w:tcBorders>
               <w:top w:val="single" w:sz="4" w:space="0" w:color="auto"/>
               <w:left w:val="single" w:sz="4" w:space="0" w:color="auto"/>
@@ -2535,7 +3000,7 @@
         </w:tc>
         <w:tc>
           <w:tcPr>
-            <w:tcW w:w="1980" w:type="dxa"/>
+            <w:tcW w:w="1932" w:type="dxa"/>
             <w:vMerge w:val="restart"/>
             <w:tcBorders>
               <w:top w:val="single" w:sz="4" w:space="0" w:color="auto"/>
@@ -2572,7 +3037,7 @@
         </w:tc>
         <w:tc>
           <w:tcPr>
-            <w:tcW w:w="1079" w:type="dxa"/>
+            <w:tcW w:w="1056" w:type="dxa"/>
             <w:tcBorders>
               <w:top w:val="single" w:sz="4" w:space="0" w:color="auto"/>
               <w:left w:val="single" w:sz="4" w:space="0" w:color="auto"/>
@@ -2596,7 +3061,7 @@
         </w:tc>
         <w:tc>
           <w:tcPr>
-            <w:tcW w:w="4501" w:type="dxa"/>
+            <w:tcW w:w="4385" w:type="dxa"/>
             <w:vMerge w:val="restart"/>
             <w:tcBorders>
               <w:top w:val="single" w:sz="4" w:space="0" w:color="auto"/>
@@ -2648,7 +3113,7 @@
       <w:tr>
         <w:tc>
           <w:tcPr>
-            <w:tcW w:w="566" w:type="dxa"/>
+            <w:tcW w:w="557" w:type="dxa"/>
             <w:tcBorders>
               <w:top w:val="single" w:sz="2" w:space="0" w:color="auto"/>
               <w:bottom w:val="single" w:sz="4" w:space="0" w:color="auto"/>
@@ -2671,7 +3136,7 @@
         </w:tc>
         <w:tc>
           <w:tcPr>
-            <w:tcW w:w="1212" w:type="dxa"/>
+            <w:tcW w:w="1185" w:type="dxa"/>
             <w:tcBorders>
               <w:top w:val="single" w:sz="2" w:space="0" w:color="auto"/>
               <w:bottom w:val="single" w:sz="4" w:space="0" w:color="auto"/>
@@ -2694,7 +3159,7 @@
               <w:rPr>
                 <w:sz w:val="16"/>
               </w:rPr>
-              <w:t>15</w:t>
+              <w:t>00</w:t>
             </w:r>
             <w:r>
               <w:rPr>
@@ -2718,13 +3183,13 @@
               <w:rPr>
                 <w:sz w:val="16"/>
               </w:rPr>
-              <w:t>15</w:t>
-            </w:r>
-          </w:p>
-        </w:tc>
-        <w:tc>
-          <w:tcPr>
-            <w:tcW w:w="906" w:type="dxa"/>
+              <w:t>00</w:t>
+            </w:r>
+          </w:p>
+        </w:tc>
+        <w:tc>
+          <w:tcPr>
+            <w:tcW w:w="888" w:type="dxa"/>
             <w:tcBorders>
               <w:top w:val="single" w:sz="2" w:space="0" w:color="auto"/>
               <w:bottom w:val="single" w:sz="4" w:space="0" w:color="auto"/>
@@ -2765,7 +3230,7 @@
         </w:tc>
         <w:tc>
           <w:tcPr>
-            <w:tcW w:w="1980" w:type="dxa"/>
+            <w:tcW w:w="1932" w:type="dxa"/>
             <w:vMerge/>
             <w:tcBorders>
               <w:top w:val="single" w:sz="2" w:space="0" w:color="auto"/>
@@ -2782,7 +3247,7 @@
         </w:tc>
         <w:tc>
           <w:tcPr>
-            <w:tcW w:w="1079" w:type="dxa"/>
+            <w:tcW w:w="1056" w:type="dxa"/>
             <w:tcBorders>
               <w:top w:val="single" w:sz="2" w:space="0" w:color="auto"/>
               <w:bottom w:val="single" w:sz="4" w:space="0" w:color="auto"/>
@@ -2804,7 +3269,7 @@
         </w:tc>
         <w:tc>
           <w:tcPr>
-            <w:tcW w:w="4501" w:type="dxa"/>
+            <w:tcW w:w="4385" w:type="dxa"/>
             <w:vMerge/>
             <w:tcBorders>
               <w:top w:val="single" w:sz="2" w:space="0" w:color="auto"/>
@@ -2823,7 +3288,7 @@
       <w:tr>
         <w:tc>
           <w:tcPr>
-            <w:tcW w:w="566" w:type="dxa"/>
+            <w:tcW w:w="557" w:type="dxa"/>
             <w:tcBorders>
               <w:top w:val="single" w:sz="4" w:space="0" w:color="auto"/>
             </w:tcBorders>
@@ -2845,7 +3310,7 @@
         </w:tc>
         <w:tc>
           <w:tcPr>
-            <w:tcW w:w="1212" w:type="dxa"/>
+            <w:tcW w:w="1185" w:type="dxa"/>
             <w:tcBorders>
               <w:top w:val="single" w:sz="4" w:space="0" w:color="auto"/>
             </w:tcBorders>
@@ -2879,25 +3344,37 @@
               <w:rPr>
                 <w:sz w:val="16"/>
               </w:rPr>
+              <w:t>00</w:t>
+            </w:r>
+            <w:r>
+              <w:rPr>
+                <w:sz w:val="16"/>
+              </w:rPr>
+              <w:t xml:space="preserve"> – 1</w:t>
+            </w:r>
+            <w:r>
+              <w:rPr>
+                <w:sz w:val="16"/>
+              </w:rPr>
+              <w:t>2</w:t>
+            </w:r>
+            <w:r>
+              <w:rPr>
+                <w:sz w:val="16"/>
+              </w:rPr>
+              <w:t>:</w:t>
+            </w:r>
+            <w:r>
+              <w:rPr>
+                <w:sz w:val="16"/>
+              </w:rPr>
               <w:t>15</w:t>
             </w:r>
-            <w:r>
-              <w:rPr>
-                <w:sz w:val="16"/>
-              </w:rPr>
-              <w:t xml:space="preserve"> – 1:</w:t>
-            </w:r>
-            <w:r>
-              <w:rPr>
-                <w:sz w:val="16"/>
-              </w:rPr>
-              <w:t>00</w:t>
-            </w:r>
-          </w:p>
-        </w:tc>
-        <w:tc>
-          <w:tcPr>
-            <w:tcW w:w="906" w:type="dxa"/>
+          </w:p>
+        </w:tc>
+        <w:tc>
+          <w:tcPr>
+            <w:tcW w:w="888" w:type="dxa"/>
             <w:tcBorders>
               <w:top w:val="single" w:sz="4" w:space="0" w:color="auto"/>
             </w:tcBorders>
@@ -2925,7 +3402,7 @@
         </w:tc>
         <w:tc>
           <w:tcPr>
-            <w:tcW w:w="1980" w:type="dxa"/>
+            <w:tcW w:w="1932" w:type="dxa"/>
             <w:vMerge w:val="restart"/>
             <w:tcBorders>
               <w:top w:val="single" w:sz="4" w:space="0" w:color="auto"/>
@@ -2954,7 +3431,7 @@
         </w:tc>
         <w:tc>
           <w:tcPr>
-            <w:tcW w:w="1079" w:type="dxa"/>
+            <w:tcW w:w="1056" w:type="dxa"/>
             <w:tcBorders>
               <w:top w:val="single" w:sz="4" w:space="0" w:color="auto"/>
             </w:tcBorders>
@@ -2975,7 +3452,7 @@
         </w:tc>
         <w:tc>
           <w:tcPr>
-            <w:tcW w:w="4501" w:type="dxa"/>
+            <w:tcW w:w="4385" w:type="dxa"/>
             <w:vMerge w:val="restart"/>
             <w:tcBorders>
               <w:top w:val="single" w:sz="4" w:space="0" w:color="auto"/>
@@ -2999,7 +3476,7 @@
       <w:tr>
         <w:tc>
           <w:tcPr>
-            <w:tcW w:w="566" w:type="dxa"/>
+            <w:tcW w:w="557" w:type="dxa"/>
             <w:tcBorders>
               <w:bottom w:val="single" w:sz="4" w:space="0" w:color="auto"/>
             </w:tcBorders>
@@ -3021,7 +3498,7 @@
         </w:tc>
         <w:tc>
           <w:tcPr>
-            <w:tcW w:w="1212" w:type="dxa"/>
+            <w:tcW w:w="1185" w:type="dxa"/>
             <w:tcBorders>
               <w:bottom w:val="single" w:sz="4" w:space="0" w:color="auto"/>
             </w:tcBorders>
@@ -3037,7 +3514,33 @@
               <w:rPr>
                 <w:sz w:val="16"/>
               </w:rPr>
-              <w:t>1:</w:t>
+              <w:t>1</w:t>
+            </w:r>
+            <w:r>
+              <w:rPr>
+                <w:sz w:val="16"/>
+              </w:rPr>
+              <w:t>2</w:t>
+            </w:r>
+            <w:r>
+              <w:rPr>
+                <w:sz w:val="16"/>
+              </w:rPr>
+              <w:t>:</w:t>
+            </w:r>
+            <w:r>
+              <w:rPr>
+                <w:sz w:val="16"/>
+              </w:rPr>
+              <w:t>15</w:t>
+            </w:r>
+            <w:bookmarkStart w:id="3" w:name="_GoBack"/>
+            <w:bookmarkEnd w:id="3"/>
+            <w:r>
+              <w:rPr>
+                <w:sz w:val="16"/>
+              </w:rPr>
+              <w:t xml:space="preserve"> – 4:</w:t>
             </w:r>
             <w:r>
               <w:rPr>
@@ -3045,23 +3548,11 @@
               </w:rPr>
               <w:t>00</w:t>
             </w:r>
-            <w:r>
-              <w:rPr>
-                <w:sz w:val="16"/>
-              </w:rPr>
-              <w:t xml:space="preserve"> – 4:</w:t>
-            </w:r>
-            <w:r>
-              <w:rPr>
-                <w:sz w:val="16"/>
-              </w:rPr>
-              <w:t>00</w:t>
-            </w:r>
-          </w:p>
-        </w:tc>
-        <w:tc>
-          <w:tcPr>
-            <w:tcW w:w="906" w:type="dxa"/>
+          </w:p>
+        </w:tc>
+        <w:tc>
+          <w:tcPr>
+            <w:tcW w:w="888" w:type="dxa"/>
             <w:tcBorders>
               <w:bottom w:val="single" w:sz="4" w:space="0" w:color="auto"/>
             </w:tcBorders>
@@ -3083,7 +3574,7 @@
         </w:tc>
         <w:tc>
           <w:tcPr>
-            <w:tcW w:w="1980" w:type="dxa"/>
+            <w:tcW w:w="1932" w:type="dxa"/>
             <w:vMerge/>
             <w:tcBorders>
               <w:bottom w:val="single" w:sz="4" w:space="0" w:color="auto"/>
@@ -3099,7 +3590,7 @@
         </w:tc>
         <w:tc>
           <w:tcPr>
-            <w:tcW w:w="1079" w:type="dxa"/>
+            <w:tcW w:w="1056" w:type="dxa"/>
             <w:tcBorders>
               <w:bottom w:val="single" w:sz="4" w:space="0" w:color="auto"/>
             </w:tcBorders>
@@ -3120,7 +3611,7 @@
         </w:tc>
         <w:tc>
           <w:tcPr>
-            <w:tcW w:w="4501" w:type="dxa"/>
+            <w:tcW w:w="4385" w:type="dxa"/>
             <w:vMerge/>
             <w:tcBorders>
               <w:bottom w:val="single" w:sz="4" w:space="0" w:color="auto"/>
@@ -3138,7 +3629,7 @@
       <w:tr>
         <w:tc>
           <w:tcPr>
-            <w:tcW w:w="566" w:type="dxa"/>
+            <w:tcW w:w="557" w:type="dxa"/>
             <w:tcBorders>
               <w:bottom w:val="single" w:sz="24" w:space="0" w:color="auto"/>
             </w:tcBorders>
@@ -3160,7 +3651,7 @@
         </w:tc>
         <w:tc>
           <w:tcPr>
-            <w:tcW w:w="1212" w:type="dxa"/>
+            <w:tcW w:w="1185" w:type="dxa"/>
             <w:tcBorders>
               <w:bottom w:val="single" w:sz="24" w:space="0" w:color="auto"/>
             </w:tcBorders>
@@ -3212,7 +3703,7 @@
         </w:tc>
         <w:tc>
           <w:tcPr>
-            <w:tcW w:w="906" w:type="dxa"/>
+            <w:tcW w:w="888" w:type="dxa"/>
             <w:tcBorders>
               <w:bottom w:val="single" w:sz="24" w:space="0" w:color="auto"/>
             </w:tcBorders>
@@ -3234,7 +3725,7 @@
         </w:tc>
         <w:tc>
           <w:tcPr>
-            <w:tcW w:w="1980" w:type="dxa"/>
+            <w:tcW w:w="1932" w:type="dxa"/>
             <w:tcBorders>
               <w:bottom w:val="single" w:sz="24" w:space="0" w:color="auto"/>
             </w:tcBorders>
@@ -3255,7 +3746,7 @@
         </w:tc>
         <w:tc>
           <w:tcPr>
-            <w:tcW w:w="1079" w:type="dxa"/>
+            <w:tcW w:w="1056" w:type="dxa"/>
             <w:tcBorders>
               <w:bottom w:val="single" w:sz="24" w:space="0" w:color="auto"/>
             </w:tcBorders>
@@ -3276,7 +3767,7 @@
         </w:tc>
         <w:tc>
           <w:tcPr>
-            <w:tcW w:w="4501" w:type="dxa"/>
+            <w:tcW w:w="4385" w:type="dxa"/>
             <w:tcBorders>
               <w:bottom w:val="single" w:sz="24" w:space="0" w:color="auto"/>
             </w:tcBorders>
@@ -3299,7 +3790,7 @@
       <w:tr>
         <w:tc>
           <w:tcPr>
-            <w:tcW w:w="566" w:type="dxa"/>
+            <w:tcW w:w="557" w:type="dxa"/>
             <w:tcBorders>
               <w:top w:val="single" w:sz="24" w:space="0" w:color="auto"/>
             </w:tcBorders>
@@ -3321,7 +3812,7 @@
         </w:tc>
         <w:tc>
           <w:tcPr>
-            <w:tcW w:w="1212" w:type="dxa"/>
+            <w:tcW w:w="1185" w:type="dxa"/>
             <w:tcBorders>
               <w:top w:val="single" w:sz="24" w:space="0" w:color="auto"/>
             </w:tcBorders>
@@ -3343,7 +3834,7 @@
         </w:tc>
         <w:tc>
           <w:tcPr>
-            <w:tcW w:w="906" w:type="dxa"/>
+            <w:tcW w:w="888" w:type="dxa"/>
             <w:tcBorders>
               <w:top w:val="single" w:sz="24" w:space="0" w:color="auto"/>
             </w:tcBorders>
@@ -3365,7 +3856,7 @@
         </w:tc>
         <w:tc>
           <w:tcPr>
-            <w:tcW w:w="1980" w:type="dxa"/>
+            <w:tcW w:w="1932" w:type="dxa"/>
             <w:tcBorders>
               <w:top w:val="single" w:sz="24" w:space="0" w:color="auto"/>
             </w:tcBorders>
@@ -3392,7 +3883,7 @@
         </w:tc>
         <w:tc>
           <w:tcPr>
-            <w:tcW w:w="1079" w:type="dxa"/>
+            <w:tcW w:w="1056" w:type="dxa"/>
             <w:tcBorders>
               <w:top w:val="single" w:sz="24" w:space="0" w:color="auto"/>
             </w:tcBorders>
@@ -3413,7 +3904,7 @@
         </w:tc>
         <w:tc>
           <w:tcPr>
-            <w:tcW w:w="4501" w:type="dxa"/>
+            <w:tcW w:w="4385" w:type="dxa"/>
             <w:tcBorders>
               <w:top w:val="single" w:sz="24" w:space="0" w:color="auto"/>
             </w:tcBorders>
@@ -3448,7 +3939,7 @@
       <w:tr>
         <w:tc>
           <w:tcPr>
-            <w:tcW w:w="566" w:type="dxa"/>
+            <w:tcW w:w="557" w:type="dxa"/>
           </w:tcPr>
           <w:p>
             <w:pPr>
@@ -3467,7 +3958,7 @@
         </w:tc>
         <w:tc>
           <w:tcPr>
-            <w:tcW w:w="1212" w:type="dxa"/>
+            <w:tcW w:w="1185" w:type="dxa"/>
           </w:tcPr>
           <w:p>
             <w:pPr>
@@ -3486,7 +3977,7 @@
         </w:tc>
         <w:tc>
           <w:tcPr>
-            <w:tcW w:w="906" w:type="dxa"/>
+            <w:tcW w:w="888" w:type="dxa"/>
           </w:tcPr>
           <w:p>
             <w:pPr>
@@ -3505,7 +3996,7 @@
         </w:tc>
         <w:tc>
           <w:tcPr>
-            <w:tcW w:w="1980" w:type="dxa"/>
+            <w:tcW w:w="1932" w:type="dxa"/>
           </w:tcPr>
           <w:p>
             <w:pPr>
@@ -3535,7 +4026,7 @@
         </w:tc>
         <w:tc>
           <w:tcPr>
-            <w:tcW w:w="1079" w:type="dxa"/>
+            <w:tcW w:w="1056" w:type="dxa"/>
           </w:tcPr>
           <w:p>
             <w:pPr>
@@ -3553,7 +4044,7 @@
         </w:tc>
         <w:tc>
           <w:tcPr>
-            <w:tcW w:w="4501" w:type="dxa"/>
+            <w:tcW w:w="4385" w:type="dxa"/>
           </w:tcPr>
           <w:p>
             <w:pPr>
@@ -3796,14 +4287,27 @@
             <w:r>
               <w:t xml:space="preserve"> of </w:t>
             </w:r>
-            <w:fldSimple w:instr=" NUMPAGES  ">
-              <w:r>
-                <w:rPr>
-                  <w:noProof/>
-                </w:rPr>
-                <w:t>2</w:t>
-              </w:r>
-            </w:fldSimple>
+            <w:r>
+              <w:fldChar w:fldCharType="begin"/>
+            </w:r>
+            <w:r>
+              <w:instrText xml:space="preserve"> NUMPAGES  </w:instrText>
+            </w:r>
+            <w:r>
+              <w:fldChar w:fldCharType="separate"/>
+            </w:r>
+            <w:r>
+              <w:rPr>
+                <w:noProof/>
+              </w:rPr>
+              <w:t>2</w:t>
+            </w:r>
+            <w:r>
+              <w:rPr>
+                <w:noProof/>
+              </w:rPr>
+              <w:fldChar w:fldCharType="end"/>
+            </w:r>
           </w:p>
         </w:sdtContent>
       </w:sdt>
@@ -9963,7 +10467,7 @@
   <w:style w:type="paragraph" w:default="1" w:styleId="Normal">
     <w:name w:val="Normal"/>
     <w:qFormat/>
-    <w:rsid w:val="001411B5"/>
+    <w:rsid w:val="0022113C"/>
   </w:style>
   <w:style w:type="paragraph" w:styleId="Heading1">
     <w:name w:val="heading 1"/>
@@ -10082,7 +10586,7 @@
     <w:uiPriority w:val="1"/>
     <w:semiHidden/>
     <w:unhideWhenUsed/>
-    <w:rsid w:val="001411B5"/>
+    <w:rsid w:val="0022113C"/>
   </w:style>
   <w:style w:type="table" w:default="1" w:styleId="TableNormal">
     <w:name w:val="Normal Table"/>
@@ -10104,7 +10608,7 @@
     <w:uiPriority w:val="99"/>
     <w:semiHidden/>
     <w:unhideWhenUsed/>
-    <w:rsid w:val="001411B5"/>
+    <w:rsid w:val="0022113C"/>
   </w:style>
   <w:style w:type="character" w:customStyle="1" w:styleId="Heading1Char">
     <w:name w:val="Heading 1 Char"/>
@@ -10975,7 +11479,7 @@
 </file>
 
 <file path=customXml/itemProps1.xml><?xml version="1.0" encoding="utf-8"?>
-<ds:datastoreItem xmlns:ds="http://schemas.openxmlformats.org/officeDocument/2006/customXml" ds:itemID="{3E46DDC0-3B82-4FDB-9F17-AF897590A342}">
+<ds:datastoreItem xmlns:ds="http://schemas.openxmlformats.org/officeDocument/2006/customXml" ds:itemID="{80664131-9CC6-49FB-9A56-F8F4F8A949C5}">
   <ds:schemaRefs>
     <ds:schemaRef ds:uri="http://schemas.openxmlformats.org/officeDocument/2006/bibliography"/>
   </ds:schemaRefs>

</xml_diff>

<commit_message>
Change time for BT classic
</commit_message>
<xml_diff>
--- a/labmanual/English/WBT101-00b-Intro.docx
+++ b/labmanual/English/WBT101-00b-Intro.docx
@@ -8,6 +8,8 @@
           <w:rStyle w:val="BookTitle"/>
         </w:rPr>
       </w:pPr>
+      <w:bookmarkStart w:id="0" w:name="_GoBack"/>
+      <w:bookmarkEnd w:id="0"/>
       <w:r>
         <w:rPr>
           <w:rStyle w:val="BookTitle"/>
@@ -294,11 +296,11 @@
       <w:r>
         <w:fldChar w:fldCharType="end"/>
       </w:r>
-      <w:bookmarkStart w:id="0" w:name="_Toc524188881"/>
+      <w:bookmarkStart w:id="1" w:name="_Toc524188881"/>
       <w:r>
         <w:t>Prerequisites</w:t>
       </w:r>
-      <w:bookmarkEnd w:id="0"/>
+      <w:bookmarkEnd w:id="1"/>
     </w:p>
     <w:p>
       <w:r>
@@ -317,11 +319,11 @@
           <w:rFonts w:eastAsia="Calibri"/>
         </w:rPr>
       </w:pPr>
-      <w:bookmarkStart w:id="1" w:name="_Toc524188882"/>
+      <w:bookmarkStart w:id="2" w:name="_Toc524188882"/>
       <w:r>
         <w:t>Scope</w:t>
       </w:r>
-      <w:bookmarkEnd w:id="1"/>
+      <w:bookmarkEnd w:id="2"/>
     </w:p>
     <w:p>
       <w:pPr>
@@ -561,12 +563,12 @@
       <w:pPr>
         <w:pStyle w:val="Heading1"/>
       </w:pPr>
-      <w:bookmarkStart w:id="2" w:name="_Toc524188883"/>
+      <w:bookmarkStart w:id="3" w:name="_Toc524188883"/>
       <w:r>
         <w:lastRenderedPageBreak/>
         <w:t>Agenda</w:t>
       </w:r>
-      <w:bookmarkEnd w:id="2"/>
+      <w:bookmarkEnd w:id="3"/>
     </w:p>
     <w:tbl>
       <w:tblPr>
@@ -3356,7 +3358,19 @@
               <w:rPr>
                 <w:sz w:val="16"/>
               </w:rPr>
-              <w:t>11:30 – 12:30</w:t>
+              <w:t>11:30 – 1:</w:t>
+            </w:r>
+            <w:r>
+              <w:rPr>
+                <w:sz w:val="16"/>
+              </w:rPr>
+              <w:t>0</w:t>
+            </w:r>
+            <w:r>
+              <w:rPr>
+                <w:sz w:val="16"/>
+              </w:rPr>
+              <w:t>0</w:t>
             </w:r>
           </w:p>
         </w:tc>
@@ -3384,13 +3398,7 @@
               <w:rPr>
                 <w:sz w:val="16"/>
               </w:rPr>
-              <w:t>0</w:t>
-            </w:r>
-            <w:r>
-              <w:rPr>
-                <w:sz w:val="16"/>
-              </w:rPr>
-              <w:t>0</w:t>
+              <w:t>30</w:t>
             </w:r>
           </w:p>
         </w:tc>
@@ -3632,37 +3640,25 @@
               <w:rPr>
                 <w:sz w:val="16"/>
               </w:rPr>
-              <w:t>1</w:t>
-            </w:r>
-            <w:r>
-              <w:rPr>
-                <w:sz w:val="16"/>
-              </w:rPr>
-              <w:t>2</w:t>
-            </w:r>
-            <w:r>
-              <w:rPr>
-                <w:sz w:val="16"/>
-              </w:rPr>
-              <w:t>:</w:t>
+              <w:t>1:</w:t>
+            </w:r>
+            <w:r>
+              <w:rPr>
+                <w:sz w:val="16"/>
+              </w:rPr>
+              <w:t>0</w:t>
+            </w:r>
+            <w:r>
+              <w:rPr>
+                <w:sz w:val="16"/>
+              </w:rPr>
+              <w:t>0 – 1:</w:t>
             </w:r>
             <w:r>
               <w:rPr>
                 <w:sz w:val="16"/>
               </w:rPr>
               <w:t>3</w:t>
-            </w:r>
-            <w:r>
-              <w:rPr>
-                <w:sz w:val="16"/>
-              </w:rPr>
-              <w:t>0 – 1:</w:t>
-            </w:r>
-            <w:r>
-              <w:rPr>
-                <w:sz w:val="16"/>
-              </w:rPr>
-              <w:t>0</w:t>
             </w:r>
             <w:r>
               <w:rPr>
@@ -3874,7 +3870,19 @@
               <w:rPr>
                 <w:sz w:val="16"/>
               </w:rPr>
-              <w:t>:00</w:t>
+              <w:t>:</w:t>
+            </w:r>
+            <w:r>
+              <w:rPr>
+                <w:sz w:val="16"/>
+              </w:rPr>
+              <w:t>3</w:t>
+            </w:r>
+            <w:r>
+              <w:rPr>
+                <w:sz w:val="16"/>
+              </w:rPr>
+              <w:t>0</w:t>
             </w:r>
             <w:r>
               <w:rPr>
@@ -3886,7 +3894,25 @@
               <w:rPr>
                 <w:sz w:val="16"/>
               </w:rPr>
-              <w:t>2:30</w:t>
+              <w:t>3</w:t>
+            </w:r>
+            <w:r>
+              <w:rPr>
+                <w:sz w:val="16"/>
+              </w:rPr>
+              <w:t>:</w:t>
+            </w:r>
+            <w:r>
+              <w:rPr>
+                <w:sz w:val="16"/>
+              </w:rPr>
+              <w:t>0</w:t>
+            </w:r>
+            <w:r>
+              <w:rPr>
+                <w:sz w:val="16"/>
+              </w:rPr>
+              <w:t>0</w:t>
             </w:r>
           </w:p>
         </w:tc>
@@ -4017,7 +4043,25 @@
               <w:rPr>
                 <w:sz w:val="16"/>
               </w:rPr>
-              <w:t>2:30</w:t>
+              <w:t>3</w:t>
+            </w:r>
+            <w:r>
+              <w:rPr>
+                <w:sz w:val="16"/>
+              </w:rPr>
+              <w:t>:</w:t>
+            </w:r>
+            <w:r>
+              <w:rPr>
+                <w:sz w:val="16"/>
+              </w:rPr>
+              <w:t>0</w:t>
+            </w:r>
+            <w:r>
+              <w:rPr>
+                <w:sz w:val="16"/>
+              </w:rPr>
+              <w:t>0</w:t>
             </w:r>
             <w:r>
               <w:rPr>
@@ -4029,7 +4073,19 @@
               <w:rPr>
                 <w:sz w:val="16"/>
               </w:rPr>
-              <w:t xml:space="preserve"> 3:15</w:t>
+              <w:t xml:space="preserve"> 3:</w:t>
+            </w:r>
+            <w:r>
+              <w:rPr>
+                <w:sz w:val="16"/>
+              </w:rPr>
+              <w:t>4</w:t>
+            </w:r>
+            <w:r>
+              <w:rPr>
+                <w:sz w:val="16"/>
+              </w:rPr>
+              <w:t>5</w:t>
             </w:r>
           </w:p>
         </w:tc>
@@ -4177,7 +4233,7 @@
               <w:rPr>
                 <w:sz w:val="16"/>
               </w:rPr>
-              <w:t>1</w:t>
+              <w:t>4</w:t>
             </w:r>
             <w:r>
               <w:rPr>
@@ -4208,13 +4264,7 @@
               <w:rPr>
                 <w:sz w:val="16"/>
               </w:rPr>
-              <w:t>2</w:t>
-            </w:r>
-            <w:r>
-              <w:rPr>
-                <w:sz w:val="16"/>
-              </w:rPr>
-              <w:t>:00</w:t>
+              <w:t>1:30</w:t>
             </w:r>
           </w:p>
         </w:tc>
@@ -4349,8 +4399,6 @@
               </w:rPr>
               <w:t xml:space="preserve"> Protocol Details</w:t>
             </w:r>
-            <w:bookmarkStart w:id="3" w:name="_GoBack"/>
-            <w:bookmarkEnd w:id="3"/>
           </w:p>
         </w:tc>
         <w:tc>
@@ -5908,7 +5956,7 @@
   <w:style w:type="paragraph" w:default="1" w:styleId="Normal">
     <w:name w:val="Normal"/>
     <w:qFormat/>
-    <w:rsid w:val="00F81A36"/>
+    <w:rsid w:val="00E405D7"/>
   </w:style>
   <w:style w:type="paragraph" w:styleId="Heading1">
     <w:name w:val="heading 1"/>
@@ -6027,7 +6075,7 @@
     <w:uiPriority w:val="1"/>
     <w:semiHidden/>
     <w:unhideWhenUsed/>
-    <w:rsid w:val="00F81A36"/>
+    <w:rsid w:val="00E405D7"/>
   </w:style>
   <w:style w:type="table" w:default="1" w:styleId="TableNormal">
     <w:name w:val="Normal Table"/>
@@ -6049,7 +6097,7 @@
     <w:uiPriority w:val="99"/>
     <w:semiHidden/>
     <w:unhideWhenUsed/>
-    <w:rsid w:val="00F81A36"/>
+    <w:rsid w:val="00E405D7"/>
   </w:style>
   <w:style w:type="character" w:customStyle="1" w:styleId="Heading1Char">
     <w:name w:val="Heading 1 Char"/>
@@ -6920,7 +6968,7 @@
 </file>
 
 <file path=customXml/itemProps1.xml><?xml version="1.0" encoding="utf-8"?>
-<ds:datastoreItem xmlns:ds="http://schemas.openxmlformats.org/officeDocument/2006/customXml" ds:itemID="{91E0A68A-4C61-407A-A020-17AA4D73B964}">
+<ds:datastoreItem xmlns:ds="http://schemas.openxmlformats.org/officeDocument/2006/customXml" ds:itemID="{07CC58D3-E437-4B8E-996C-4AE2FDA6ACE6}">
   <ds:schemaRefs>
     <ds:schemaRef ds:uri="http://schemas.openxmlformats.org/officeDocument/2006/bibliography"/>
   </ds:schemaRefs>

</xml_diff>